<commit_message>
Did a lot of work
</commit_message>
<xml_diff>
--- a/MSiA 410/hw07/hw07.docx
+++ b/MSiA 410/hw07/hw07.docx
@@ -3,175 +3,1527 @@
 <w:document xmlns:wpc="http://schemas.microsoft.com/office/word/2010/wordprocessingCanvas" xmlns:mc="http://schemas.openxmlformats.org/markup-compatibility/2006" xmlns:o="urn:schemas-microsoft-com:office:office" xmlns:r="http://schemas.openxmlformats.org/officeDocument/2006/relationships" xmlns:m="http://schemas.openxmlformats.org/officeDocument/2006/math" xmlns:v="urn:schemas-microsoft-com:vml" xmlns:wp14="http://schemas.microsoft.com/office/word/2010/wordprocessingDrawing" xmlns:wp="http://schemas.openxmlformats.org/drawingml/2006/wordprocessingDrawing" xmlns:w10="urn:schemas-microsoft-com:office:word" xmlns:w="http://schemas.openxmlformats.org/wordprocessingml/2006/main" xmlns:w14="http://schemas.microsoft.com/office/word/2010/wordml" xmlns:w15="http://schemas.microsoft.com/office/word/2012/wordml" xmlns:wpg="http://schemas.microsoft.com/office/word/2010/wordprocessingGroup" xmlns:wpi="http://schemas.microsoft.com/office/word/2010/wordprocessingInk" xmlns:wne="http://schemas.microsoft.com/office/word/2006/wordml" xmlns:wps="http://schemas.microsoft.com/office/word/2010/wordprocessingShape" mc:Ignorable="w14 w15 wp14">
   <w:body>
     <w:p>
-      <w:r>
-        <w:t>Q1. “</w:t>
-      </w:r>
-      <w:r>
-        <w:t>Even a 2 percent drop nationwide woul</w:t>
-      </w:r>
-      <w:r>
-        <w:t xml:space="preserve">d dwarf what his team had spent </w:t>
-      </w:r>
-      <w:r>
-        <w:t>thus far in developing the tool</w:t>
-      </w:r>
-      <w:r>
-        <w:t>.” This explains it. They need to know if the tool will help or hinder agents.</w:t>
-      </w:r>
-    </w:p>
-    <w:p>
-      <w:r>
-        <w:t>Q2. Since the sales process was the fourth or fifth most important factor that influenced sales, the team would have to be careful when selecting where to roll it out. They were looking for states with similar seasonal sales volume and growth rates. They identified 20 potential participants. They did this so they could compare the results of the control and treatment on equal grounds.</w:t>
-      </w:r>
-    </w:p>
-    <w:p>
-      <w:r>
-        <w:t xml:space="preserve">Q3. </w:t>
-      </w:r>
-    </w:p>
-    <w:p>
-      <w:r>
-        <w:t xml:space="preserve">Pros: </w:t>
-      </w:r>
-    </w:p>
-    <w:p>
-      <w:pPr>
-        <w:pStyle w:val="ListParagraph"/>
-        <w:numPr>
-          <w:ilvl w:val="0"/>
-          <w:numId w:val="1"/>
-        </w:numPr>
-      </w:pPr>
-      <w:r>
-        <w:t>Good experiment; comparing like groups to yield comparable results</w:t>
-      </w:r>
-    </w:p>
-    <w:p>
-      <w:r>
-        <w:t>Cons:</w:t>
-      </w:r>
-    </w:p>
-    <w:p>
-      <w:pPr>
-        <w:pStyle w:val="ListParagraph"/>
-        <w:numPr>
-          <w:ilvl w:val="0"/>
-          <w:numId w:val="1"/>
-        </w:numPr>
-      </w:pPr>
-      <w:r>
-        <w:t>Baseline</w:t>
-      </w:r>
-      <w:r>
-        <w:t xml:space="preserve"> and </w:t>
-      </w:r>
-      <w:r>
-        <w:t>C</w:t>
-      </w:r>
-      <w:r>
-        <w:t xml:space="preserve">ontrol </w:t>
-      </w:r>
-      <w:r>
-        <w:t>B</w:t>
-      </w:r>
-      <w:r>
-        <w:t>aseline are</w:t>
+      <w:pPr>
+        <w:rPr>
+          <w:b/>
+          <w:sz w:val="28"/>
+          <w:u w:val="single"/>
+        </w:rPr>
+      </w:pPr>
+      <w:r>
+        <w:rPr>
+          <w:b/>
+          <w:sz w:val="28"/>
+          <w:u w:val="single"/>
+        </w:rPr>
+        <w:t>Question 1:</w:t>
+      </w:r>
+    </w:p>
+    <w:p>
+      <w:pPr>
+        <w:rPr>
+          <w:b/>
+          <w:sz w:val="24"/>
+        </w:rPr>
+      </w:pPr>
+      <w:r>
+        <w:rPr>
+          <w:b/>
+          <w:sz w:val="24"/>
+        </w:rPr>
+        <w:t>Nachos elasticity: 1.48</w:t>
+      </w:r>
+    </w:p>
+    <w:p>
+      <w:pPr>
+        <w:rPr>
+          <w:rFonts w:eastAsiaTheme="minorEastAsia"/>
+        </w:rPr>
+      </w:pPr>
+      <w:r>
+        <w:rPr>
+          <w:b/>
+          <w:sz w:val="24"/>
+        </w:rPr>
+        <w:t>Model</w:t>
+      </w:r>
+      <w:r>
+        <w:t xml:space="preserve">: </w:t>
+      </w:r>
+      <m:oMath>
+        <m:r>
+          <m:rPr>
+            <m:sty m:val="p"/>
+          </m:rPr>
+          <w:rPr>
+            <w:rFonts w:ascii="Cambria Math" w:hAnsi="Cambria Math"/>
+          </w:rPr>
+          <m:t>ln</m:t>
+        </m:r>
+        <m:r>
+          <w:rPr>
+            <w:rFonts w:ascii="Cambria Math" w:hAnsi="Cambria Math"/>
+          </w:rPr>
+          <m:t>(</m:t>
+        </m:r>
+        <m:r>
+          <w:rPr>
+            <w:rFonts w:ascii="Cambria Math" w:hAnsi="Cambria Math"/>
+          </w:rPr>
+          <m:t>demand</m:t>
+        </m:r>
+        <m:r>
+          <w:rPr>
+            <w:rFonts w:ascii="Cambria Math" w:hAnsi="Cambria Math"/>
+          </w:rPr>
+          <m:t>)</m:t>
+        </m:r>
+        <m:r>
+          <w:rPr>
+            <w:rFonts w:ascii="Cambria Math" w:hAnsi="Cambria Math"/>
+          </w:rPr>
+          <m:t xml:space="preserve">= </m:t>
+        </m:r>
+        <m:r>
+          <w:rPr>
+            <w:rFonts w:ascii="Cambria Math" w:hAnsi="Cambria Math"/>
+          </w:rPr>
+          <m:t xml:space="preserve">1.2348 + 1.4766 * </m:t>
+        </m:r>
+        <m:r>
+          <m:rPr>
+            <m:sty m:val="p"/>
+          </m:rPr>
+          <w:rPr>
+            <w:rFonts w:ascii="Cambria Math" w:hAnsi="Cambria Math"/>
+          </w:rPr>
+          <m:t>ln</m:t>
+        </m:r>
+        <m:r>
+          <w:rPr>
+            <w:rFonts w:ascii="Cambria Math" w:hAnsi="Cambria Math"/>
+          </w:rPr>
+          <m:t>(</m:t>
+        </m:r>
+        <m:r>
+          <w:rPr>
+            <w:rFonts w:ascii="Cambria Math" w:hAnsi="Cambria Math"/>
+          </w:rPr>
+          <m:t>actual_price</m:t>
+        </m:r>
+        <m:r>
+          <w:rPr>
+            <w:rFonts w:ascii="Cambria Math" w:hAnsi="Cambria Math"/>
+          </w:rPr>
+          <m:t>)</m:t>
+        </m:r>
+        <m:r>
+          <w:rPr>
+            <w:rFonts w:ascii="Cambria Math" w:hAnsi="Cambria Math"/>
+          </w:rPr>
+          <m:t xml:space="preserve"> + 0.0151 * discount_hotdog + -0.4022 * discount_souvcup + 0.4635 * discount_btlwater + 1.1199 * discount_peanuts + -0.0115 * discount_pretzel + 0.0576 * discount_popcorn + 1.1199 * Game 2 + 0.5196 * Game 3 + -0.4014 * Game 4 + 0.1112 * Game 5 + -0.5311 * Game 6 + -0.9794 * Game 7 + -0.0536 * Game 8</m:t>
+        </m:r>
+      </m:oMath>
+    </w:p>
+    <w:p>
+      <w:pPr>
+        <w:rPr>
+          <w:b/>
+          <w:sz w:val="24"/>
+        </w:rPr>
+      </w:pPr>
+      <w:r>
+        <w:rPr>
+          <w:b/>
+          <w:sz w:val="24"/>
+        </w:rPr>
+        <w:t>Popcorn elasticity: 0.53</w:t>
+      </w:r>
+    </w:p>
+    <w:p>
+      <w:pPr>
+        <w:rPr>
+          <w:rFonts w:eastAsiaTheme="minorEastAsia"/>
+        </w:rPr>
+      </w:pPr>
+      <w:r>
+        <w:rPr>
+          <w:b/>
+          <w:sz w:val="24"/>
+        </w:rPr>
+        <w:t>Model</w:t>
+      </w:r>
+      <w:r>
+        <w:t xml:space="preserve">: </w:t>
+      </w:r>
+      <m:oMath>
+        <m:r>
+          <m:rPr>
+            <m:sty m:val="p"/>
+          </m:rPr>
+          <w:rPr>
+            <w:rFonts w:ascii="Cambria Math" w:hAnsi="Cambria Math"/>
+          </w:rPr>
+          <m:t>ln</m:t>
+        </m:r>
+        <m:r>
+          <w:rPr>
+            <w:rFonts w:ascii="Cambria Math" w:hAnsi="Cambria Math"/>
+          </w:rPr>
+          <m:t>(</m:t>
+        </m:r>
+        <m:r>
+          <w:rPr>
+            <w:rFonts w:ascii="Cambria Math" w:hAnsi="Cambria Math"/>
+          </w:rPr>
+          <m:t>demand</m:t>
+        </m:r>
+        <m:r>
+          <w:rPr>
+            <w:rFonts w:ascii="Cambria Math" w:hAnsi="Cambria Math"/>
+          </w:rPr>
+          <m:t>)</m:t>
+        </m:r>
+        <m:r>
+          <w:rPr>
+            <w:rFonts w:ascii="Cambria Math" w:hAnsi="Cambria Math"/>
+          </w:rPr>
+          <m:t xml:space="preserve">= 0.9619 + 0.5315 * </m:t>
+        </m:r>
+        <m:r>
+          <m:rPr>
+            <m:sty m:val="p"/>
+          </m:rPr>
+          <w:rPr>
+            <w:rFonts w:ascii="Cambria Math" w:hAnsi="Cambria Math"/>
+          </w:rPr>
+          <m:t>ln</m:t>
+        </m:r>
+        <m:r>
+          <w:rPr>
+            <w:rFonts w:ascii="Cambria Math" w:hAnsi="Cambria Math"/>
+          </w:rPr>
+          <m:t>(</m:t>
+        </m:r>
+        <m:r>
+          <w:rPr>
+            <w:rFonts w:ascii="Cambria Math" w:hAnsi="Cambria Math"/>
+          </w:rPr>
+          <m:t>actual_price</m:t>
+        </m:r>
+        <m:r>
+          <w:rPr>
+            <w:rFonts w:ascii="Cambria Math" w:hAnsi="Cambria Math"/>
+          </w:rPr>
+          <m:t>)</m:t>
+        </m:r>
+        <m:r>
+          <w:rPr>
+            <w:rFonts w:ascii="Cambria Math" w:hAnsi="Cambria Math"/>
+          </w:rPr>
+          <m:t xml:space="preserve"> + -0.4191 * discount_hotdog + 1.2720 * discount_souvcup + 0.7947 * discount_btlwater + -0.1899 * discount_peanuts + -0.1899 * discount_nachos + -0.3887 * discount_pretzel + -0.1899 * Game 2 + -0.5056 * Game 3 + 0.2719 * Game 4 + 1.9596 * Game 5 + 0.1170 * Game 6 + -1.0969 * Game 7 + 0.9149 * Game 8</m:t>
+        </m:r>
+      </m:oMath>
+    </w:p>
+    <w:p>
+      <w:pPr>
+        <w:rPr>
+          <w:b/>
+          <w:sz w:val="24"/>
+        </w:rPr>
+      </w:pPr>
+      <w:r>
+        <w:rPr>
+          <w:b/>
+          <w:sz w:val="24"/>
+        </w:rPr>
+        <w:t>Hotdog elasticity: 1.85</w:t>
+      </w:r>
+    </w:p>
+    <w:p>
+      <w:pPr>
+        <w:rPr>
+          <w:rFonts w:eastAsiaTheme="minorEastAsia"/>
+        </w:rPr>
+      </w:pPr>
+      <w:r>
+        <w:rPr>
+          <w:b/>
+          <w:sz w:val="24"/>
+        </w:rPr>
+        <w:t>Model</w:t>
+      </w:r>
+      <w:r>
+        <w:t xml:space="preserve">: </w:t>
+      </w:r>
+      <m:oMath>
+        <m:r>
+          <m:rPr>
+            <m:sty m:val="p"/>
+          </m:rPr>
+          <w:rPr>
+            <w:rFonts w:ascii="Cambria Math" w:hAnsi="Cambria Math"/>
+          </w:rPr>
+          <m:t>ln</m:t>
+        </m:r>
+        <m:r>
+          <w:rPr>
+            <w:rFonts w:ascii="Cambria Math" w:hAnsi="Cambria Math"/>
+          </w:rPr>
+          <m:t>(</m:t>
+        </m:r>
+        <m:r>
+          <w:rPr>
+            <w:rFonts w:ascii="Cambria Math" w:hAnsi="Cambria Math"/>
+          </w:rPr>
+          <m:t>demand</m:t>
+        </m:r>
+        <m:r>
+          <w:rPr>
+            <w:rFonts w:ascii="Cambria Math" w:hAnsi="Cambria Math"/>
+          </w:rPr>
+          <m:t>)</m:t>
+        </m:r>
+        <m:r>
+          <w:rPr>
+            <w:rFonts w:ascii="Cambria Math" w:hAnsi="Cambria Math"/>
+          </w:rPr>
+          <m:t xml:space="preserve">= 2.0972 + 1.8538 * </m:t>
+        </m:r>
+        <m:r>
+          <m:rPr>
+            <m:sty m:val="p"/>
+          </m:rPr>
+          <w:rPr>
+            <w:rFonts w:ascii="Cambria Math" w:hAnsi="Cambria Math"/>
+          </w:rPr>
+          <m:t>ln</m:t>
+        </m:r>
+        <m:r>
+          <w:rPr>
+            <w:rFonts w:ascii="Cambria Math" w:hAnsi="Cambria Math"/>
+          </w:rPr>
+          <m:t>(</m:t>
+        </m:r>
+        <m:r>
+          <w:rPr>
+            <w:rFonts w:ascii="Cambria Math" w:hAnsi="Cambria Math"/>
+          </w:rPr>
+          <m:t>actual_price</m:t>
+        </m:r>
+        <m:r>
+          <w:rPr>
+            <w:rFonts w:ascii="Cambria Math" w:hAnsi="Cambria Math"/>
+          </w:rPr>
+          <m:t>)</m:t>
+        </m:r>
+        <m:r>
+          <w:rPr>
+            <w:rFonts w:ascii="Cambria Math" w:hAnsi="Cambria Math"/>
+          </w:rPr>
+          <m:t xml:space="preserve"> + 0.4078 * discount_souvcup + 1.8004 * discount_btlwater + -0.2363 * discount_peanuts + -0.2363 * discount_nachos + -1.0247 * discount_pretzel + -0.5019 * discount_popcorn + -0.2363 * Game 2 + 0.2196 * Game 3 + -0.1208 * Game 4 + -0.3766 * Game 5 + -1.2443 * Game 6 + 0.6900 * Game 7 + -0.1253 * Game 8</m:t>
+        </m:r>
+      </m:oMath>
+    </w:p>
+    <w:p>
+      <w:pPr>
+        <w:rPr>
+          <w:b/>
+          <w:sz w:val="24"/>
+        </w:rPr>
+      </w:pPr>
+      <w:r>
+        <w:rPr>
+          <w:b/>
+          <w:sz w:val="24"/>
+        </w:rPr>
+        <w:t>Peanuts elasticity: 1.73</w:t>
+      </w:r>
+    </w:p>
+    <w:p>
+      <w:pPr>
+        <w:rPr>
+          <w:rFonts w:eastAsiaTheme="minorEastAsia"/>
+        </w:rPr>
+      </w:pPr>
+      <w:r>
+        <w:rPr>
+          <w:b/>
+          <w:sz w:val="24"/>
+        </w:rPr>
+        <w:t>Model</w:t>
+      </w:r>
+      <w:r>
+        <w:t xml:space="preserve">: </w:t>
+      </w:r>
+      <m:oMath>
+        <m:r>
+          <m:rPr>
+            <m:sty m:val="p"/>
+          </m:rPr>
+          <w:rPr>
+            <w:rFonts w:ascii="Cambria Math" w:hAnsi="Cambria Math"/>
+          </w:rPr>
+          <m:t>ln</m:t>
+        </m:r>
+        <m:d>
+          <m:dPr>
+            <m:ctrlPr>
+              <w:rPr>
+                <w:rFonts w:ascii="Cambria Math" w:hAnsi="Cambria Math"/>
+                <w:i/>
+              </w:rPr>
+            </m:ctrlPr>
+          </m:dPr>
+          <m:e>
+            <m:r>
+              <w:rPr>
+                <w:rFonts w:ascii="Cambria Math" w:hAnsi="Cambria Math"/>
+              </w:rPr>
+              <m:t>demand</m:t>
+            </m:r>
+          </m:e>
+        </m:d>
+        <m:r>
+          <w:rPr>
+            <w:rFonts w:ascii="Cambria Math" w:hAnsi="Cambria Math"/>
+          </w:rPr>
+          <m:t xml:space="preserve">= 1.4819 + 1.7319 * </m:t>
+        </m:r>
+        <m:r>
+          <m:rPr>
+            <m:sty m:val="p"/>
+          </m:rPr>
+          <w:rPr>
+            <w:rFonts w:ascii="Cambria Math" w:hAnsi="Cambria Math"/>
+          </w:rPr>
+          <m:t>ln</m:t>
+        </m:r>
+        <m:r>
+          <w:rPr>
+            <w:rFonts w:ascii="Cambria Math" w:hAnsi="Cambria Math"/>
+          </w:rPr>
+          <m:t>(</m:t>
+        </m:r>
+        <m:r>
+          <w:rPr>
+            <w:rFonts w:ascii="Cambria Math" w:hAnsi="Cambria Math"/>
+          </w:rPr>
+          <m:t>actual_price</m:t>
+        </m:r>
+        <m:r>
+          <w:rPr>
+            <w:rFonts w:ascii="Cambria Math" w:hAnsi="Cambria Math"/>
+          </w:rPr>
+          <m:t>)</m:t>
+        </m:r>
+        <m:r>
+          <w:rPr>
+            <w:rFonts w:ascii="Cambria Math" w:hAnsi="Cambria Math"/>
+          </w:rPr>
+          <m:t xml:space="preserve"> + 0.1575 * discount_hotdog + -0.1240 * discount_souvcup + 0.3178 * discount_btlwater + 0.9656 * discount_nachos + 0.1119 * discount_pretzel + -0.0756 * discount_popcorn + 0.9656 * Game 2 + 0.4155 * Game 3 + 0.0259 * Game 4 + 0.2469 * Game 5 + -0.3036 * Game 6 + -0.4639 * Game 7 + -0.3224 * Game 8</m:t>
+        </m:r>
+      </m:oMath>
+    </w:p>
+    <w:p>
+      <w:pPr>
+        <w:rPr>
+          <w:b/>
+          <w:sz w:val="24"/>
+        </w:rPr>
+      </w:pPr>
+      <w:r>
+        <w:rPr>
+          <w:b/>
+          <w:sz w:val="24"/>
+        </w:rPr>
+        <w:t>Pretzel elasticity: 1.75</w:t>
+      </w:r>
+    </w:p>
+    <w:p>
+      <w:pPr>
+        <w:rPr>
+          <w:rFonts w:eastAsiaTheme="minorEastAsia"/>
+        </w:rPr>
+      </w:pPr>
+      <w:r>
+        <w:rPr>
+          <w:b/>
+          <w:sz w:val="24"/>
+        </w:rPr>
+        <w:t>Model</w:t>
+      </w:r>
+      <w:r>
+        <w:t xml:space="preserve">: </w:t>
+      </w:r>
+      <m:oMath>
+        <m:r>
+          <m:rPr>
+            <m:sty m:val="p"/>
+          </m:rPr>
+          <w:rPr>
+            <w:rFonts w:ascii="Cambria Math" w:hAnsi="Cambria Math"/>
+          </w:rPr>
+          <m:t>ln</m:t>
+        </m:r>
+        <m:r>
+          <w:rPr>
+            <w:rFonts w:ascii="Cambria Math" w:hAnsi="Cambria Math"/>
+          </w:rPr>
+          <m:t>(</m:t>
+        </m:r>
+        <m:r>
+          <w:rPr>
+            <w:rFonts w:ascii="Cambria Math" w:hAnsi="Cambria Math"/>
+          </w:rPr>
+          <m:t>demand</m:t>
+        </m:r>
+        <m:r>
+          <w:rPr>
+            <w:rFonts w:ascii="Cambria Math" w:hAnsi="Cambria Math"/>
+          </w:rPr>
+          <m:t>)</m:t>
+        </m:r>
+        <m:r>
+          <w:rPr>
+            <w:rFonts w:ascii="Cambria Math" w:hAnsi="Cambria Math"/>
+          </w:rPr>
+          <m:t xml:space="preserve">= 1.9363 + 1.7532 * </m:t>
+        </m:r>
+        <m:r>
+          <m:rPr>
+            <m:sty m:val="p"/>
+          </m:rPr>
+          <w:rPr>
+            <w:rFonts w:ascii="Cambria Math" w:hAnsi="Cambria Math"/>
+          </w:rPr>
+          <m:t>ln</m:t>
+        </m:r>
+        <m:r>
+          <w:rPr>
+            <w:rFonts w:ascii="Cambria Math" w:hAnsi="Cambria Math"/>
+          </w:rPr>
+          <m:t>(</m:t>
+        </m:r>
+        <m:r>
+          <w:rPr>
+            <w:rFonts w:ascii="Cambria Math" w:hAnsi="Cambria Math"/>
+          </w:rPr>
+          <m:t>actual_price</m:t>
+        </m:r>
+        <m:r>
+          <w:rPr>
+            <w:rFonts w:ascii="Cambria Math" w:hAnsi="Cambria Math"/>
+          </w:rPr>
+          <m:t>)</m:t>
+        </m:r>
+        <m:r>
+          <w:rPr>
+            <w:rFonts w:ascii="Cambria Math" w:hAnsi="Cambria Math"/>
+          </w:rPr>
+          <m:t xml:space="preserve"> + -0.7743 * discount_hotdog + 0.7015 * discount_souvcup + 0.9528 * discount_btlwater + -0.0699 * discount_peanuts + -0.0699 * discount_nachos + -0.5771 * discount_popcorn + -0.0699 * Game 2 + 1.9071 * Game 3 + -0.0375 * Game 4 + -0.2252 * Game 5 + 1.0987 * Game 6 + -0.6285 * Game 7 + -0.3519 * Game 8</m:t>
+        </m:r>
+      </m:oMath>
+    </w:p>
+    <w:p>
+      <w:pPr>
+        <w:rPr>
+          <w:b/>
+          <w:sz w:val="24"/>
+        </w:rPr>
+      </w:pPr>
+      <w:r>
+        <w:rPr>
+          <w:b/>
+          <w:sz w:val="24"/>
+        </w:rPr>
+        <w:t>Btlwater elasticity: 1.94</w:t>
+      </w:r>
+    </w:p>
+    <w:p>
+      <w:pPr>
+        <w:rPr>
+          <w:rFonts w:eastAsiaTheme="minorEastAsia"/>
+        </w:rPr>
+      </w:pPr>
+      <w:r>
+        <w:rPr>
+          <w:b/>
+          <w:sz w:val="24"/>
+        </w:rPr>
+        <w:t>Model</w:t>
+      </w:r>
+      <w:r>
+        <w:t xml:space="preserve">: </w:t>
+      </w:r>
+      <m:oMath>
+        <m:r>
+          <m:rPr>
+            <m:sty m:val="p"/>
+          </m:rPr>
+          <w:rPr>
+            <w:rFonts w:ascii="Cambria Math" w:hAnsi="Cambria Math"/>
+          </w:rPr>
+          <m:t>ln</m:t>
+        </m:r>
+        <m:r>
+          <w:rPr>
+            <w:rFonts w:ascii="Cambria Math" w:hAnsi="Cambria Math"/>
+          </w:rPr>
+          <m:t>(</m:t>
+        </m:r>
+        <m:r>
+          <w:rPr>
+            <w:rFonts w:ascii="Cambria Math" w:hAnsi="Cambria Math"/>
+          </w:rPr>
+          <m:t>demand</m:t>
+        </m:r>
+        <m:r>
+          <w:rPr>
+            <w:rFonts w:ascii="Cambria Math" w:hAnsi="Cambria Math"/>
+          </w:rPr>
+          <m:t>)</m:t>
+        </m:r>
+        <m:r>
+          <w:rPr>
+            <w:rFonts w:ascii="Cambria Math" w:hAnsi="Cambria Math"/>
+          </w:rPr>
+          <m:t xml:space="preserve">= 2.8672 + 1.9423 * </m:t>
+        </m:r>
+        <m:r>
+          <m:rPr>
+            <m:sty m:val="p"/>
+          </m:rPr>
+          <w:rPr>
+            <w:rFonts w:ascii="Cambria Math" w:hAnsi="Cambria Math"/>
+          </w:rPr>
+          <m:t>ln</m:t>
+        </m:r>
+        <m:r>
+          <w:rPr>
+            <w:rFonts w:ascii="Cambria Math" w:hAnsi="Cambria Math"/>
+          </w:rPr>
+          <m:t>(</m:t>
+        </m:r>
+        <m:r>
+          <w:rPr>
+            <w:rFonts w:ascii="Cambria Math" w:hAnsi="Cambria Math"/>
+          </w:rPr>
+          <m:t>actual_price</m:t>
+        </m:r>
+        <m:r>
+          <w:rPr>
+            <w:rFonts w:ascii="Cambria Math" w:hAnsi="Cambria Math"/>
+          </w:rPr>
+          <m:t>)</m:t>
+        </m:r>
+        <m:r>
+          <w:rPr>
+            <w:rFonts w:ascii="Cambria Math" w:hAnsi="Cambria Math"/>
+          </w:rPr>
+          <m:t xml:space="preserve"> + 1.8650 * discount_hotdog + -1.1566 * discount_souvcup + -0.1126 * discount_peanuts + -0.1126 * discount_nachos + 0.9343 * discount_pretzel + 0.3920 * discount_popcorn + -0.1126 * Game 2 + 0.1365 * Game 3 + -0.0542 * Game 4 + 0.1805 * Game 5 + 0.7979 * Game 6 + -1.6850 * Game 7 + 0.2115 * Game 8</m:t>
+        </m:r>
+      </m:oMath>
+    </w:p>
+    <w:p>
+      <w:pPr>
+        <w:rPr>
+          <w:b/>
+          <w:sz w:val="24"/>
+        </w:rPr>
+      </w:pPr>
+      <w:r>
+        <w:rPr>
+          <w:b/>
+          <w:sz w:val="24"/>
+        </w:rPr>
+        <w:t>Souvcup elasticity: 1.89</w:t>
+      </w:r>
+    </w:p>
+    <w:p>
+      <w:pPr>
+        <w:rPr>
+          <w:rFonts w:eastAsiaTheme="minorEastAsia"/>
+        </w:rPr>
+      </w:pPr>
+      <w:r>
+        <w:rPr>
+          <w:b/>
+          <w:sz w:val="24"/>
+        </w:rPr>
+        <w:t>Model</w:t>
+      </w:r>
+      <w:r>
+        <w:t xml:space="preserve">: </w:t>
+      </w:r>
+      <m:oMath>
+        <m:r>
+          <m:rPr>
+            <m:sty m:val="p"/>
+          </m:rPr>
+          <w:rPr>
+            <w:rFonts w:ascii="Cambria Math" w:hAnsi="Cambria Math"/>
+          </w:rPr>
+          <m:t>ln</m:t>
+        </m:r>
+        <m:r>
+          <w:rPr>
+            <w:rFonts w:ascii="Cambria Math" w:hAnsi="Cambria Math"/>
+          </w:rPr>
+          <m:t>(</m:t>
+        </m:r>
+        <m:r>
+          <w:rPr>
+            <w:rFonts w:ascii="Cambria Math" w:hAnsi="Cambria Math"/>
+          </w:rPr>
+          <m:t>demand</m:t>
+        </m:r>
+        <m:r>
+          <w:rPr>
+            <w:rFonts w:ascii="Cambria Math" w:hAnsi="Cambria Math"/>
+          </w:rPr>
+          <m:t>)</m:t>
+        </m:r>
+        <m:r>
+          <w:rPr>
+            <w:rFonts w:ascii="Cambria Math" w:hAnsi="Cambria Math"/>
+          </w:rPr>
+          <m:t xml:space="preserve"> = 1.8702 + 1.8889 * </m:t>
+        </m:r>
+        <m:r>
+          <m:rPr>
+            <m:sty m:val="p"/>
+          </m:rPr>
+          <w:rPr>
+            <w:rFonts w:ascii="Cambria Math" w:hAnsi="Cambria Math"/>
+          </w:rPr>
+          <m:t>ln</m:t>
+        </m:r>
+        <m:r>
+          <w:rPr>
+            <w:rFonts w:ascii="Cambria Math" w:hAnsi="Cambria Math"/>
+          </w:rPr>
+          <m:t>(</m:t>
+        </m:r>
+        <m:r>
+          <w:rPr>
+            <w:rFonts w:ascii="Cambria Math" w:hAnsi="Cambria Math"/>
+          </w:rPr>
+          <m:t>actual_price</m:t>
+        </m:r>
+        <m:r>
+          <w:rPr>
+            <w:rFonts w:ascii="Cambria Math" w:hAnsi="Cambria Math"/>
+          </w:rPr>
+          <m:t>)</m:t>
+        </m:r>
+        <m:r>
+          <w:rPr>
+            <w:rFonts w:ascii="Cambria Math" w:hAnsi="Cambria Math"/>
+          </w:rPr>
+          <m:t xml:space="preserve"> + 0.5588 * discount_hotdog + -0.5918 * discount_btlwater + -0.0526 * discount_peanuts + -0.0526 * discount_nachos + 0.8777 * discount_pretzel + 1.0980 * discount_popcorn + -0.0526 * Game 2 + 1.2469 * Game 3 + 0.1753 * Game 4 + 0.4863 * Game 5 + -0.3691 * Game 6 + 0.7814 * Game 7 + 0.6117 * Game 8</m:t>
+        </m:r>
+      </m:oMath>
+    </w:p>
+    <w:p>
+      <w:pPr>
+        <w:rPr>
+          <w:rFonts w:eastAsiaTheme="minorEastAsia"/>
+        </w:rPr>
+      </w:pPr>
+    </w:p>
+    <w:p>
+      <w:pPr>
+        <w:rPr>
+          <w:rFonts w:eastAsiaTheme="minorEastAsia"/>
+        </w:rPr>
+      </w:pPr>
+    </w:p>
+    <w:p>
+      <w:pPr>
+        <w:rPr>
+          <w:rFonts w:eastAsiaTheme="minorEastAsia"/>
+        </w:rPr>
+      </w:pPr>
+    </w:p>
+    <w:p>
+      <w:pPr>
+        <w:rPr>
+          <w:rFonts w:eastAsiaTheme="minorEastAsia"/>
+          <w:b/>
+          <w:sz w:val="28"/>
+          <w:u w:val="single"/>
+        </w:rPr>
+      </w:pPr>
+      <w:r>
+        <w:rPr>
+          <w:rFonts w:eastAsiaTheme="minorEastAsia"/>
+          <w:b/>
+          <w:sz w:val="28"/>
+          <w:u w:val="single"/>
+        </w:rPr>
+        <w:lastRenderedPageBreak/>
+        <w:t>Question 2:</w:t>
+      </w:r>
+    </w:p>
+    <w:p>
+      <w:pPr>
+        <w:spacing w:line="240" w:lineRule="auto"/>
+        <w:rPr>
+          <w:b/>
+          <w:u w:val="single"/>
+        </w:rPr>
+      </w:pPr>
+      <w:r>
+        <w:rPr>
+          <w:b/>
+          <w:u w:val="single"/>
+        </w:rPr>
+        <w:t>Effect of other sales on demand for nachos</w:t>
+      </w:r>
+    </w:p>
+    <w:p>
+      <w:pPr>
+        <w:pStyle w:val="ListParagraph"/>
+        <w:numPr>
+          <w:ilvl w:val="0"/>
+          <w:numId w:val="1"/>
+        </w:numPr>
+        <w:spacing w:line="240" w:lineRule="auto"/>
+      </w:pPr>
+      <w:r>
+        <w:t>discount_hotdog: -7.1927</w:t>
+      </w:r>
+    </w:p>
+    <w:p>
+      <w:pPr>
+        <w:pStyle w:val="ListParagraph"/>
+        <w:numPr>
+          <w:ilvl w:val="0"/>
+          <w:numId w:val="1"/>
+        </w:numPr>
+        <w:spacing w:line="240" w:lineRule="auto"/>
+      </w:pPr>
+      <w:r>
+        <w:t>discount_souvcup: -25.8023</w:t>
+      </w:r>
+    </w:p>
+    <w:p>
+      <w:pPr>
+        <w:pStyle w:val="ListParagraph"/>
+        <w:numPr>
+          <w:ilvl w:val="0"/>
+          <w:numId w:val="1"/>
+        </w:numPr>
+        <w:spacing w:line="240" w:lineRule="auto"/>
+      </w:pPr>
+      <w:r>
+        <w:t>discount_btlwater: 0.9216</w:t>
+      </w:r>
+    </w:p>
+    <w:p>
+      <w:pPr>
+        <w:pStyle w:val="ListParagraph"/>
+        <w:numPr>
+          <w:ilvl w:val="0"/>
+          <w:numId w:val="1"/>
+        </w:numPr>
+        <w:spacing w:line="240" w:lineRule="auto"/>
+      </w:pPr>
+      <w:r>
+        <w:t>discount_peanuts: 59.5230</w:t>
+      </w:r>
+    </w:p>
+    <w:p>
+      <w:pPr>
+        <w:pStyle w:val="ListParagraph"/>
+        <w:numPr>
+          <w:ilvl w:val="0"/>
+          <w:numId w:val="1"/>
+        </w:numPr>
+        <w:spacing w:line="240" w:lineRule="auto"/>
+      </w:pPr>
+      <w:r>
+        <w:t>discount_pretzel: -13.1473</w:t>
+      </w:r>
+    </w:p>
+    <w:p>
+      <w:pPr>
+        <w:pStyle w:val="ListParagraph"/>
+        <w:numPr>
+          <w:ilvl w:val="0"/>
+          <w:numId w:val="1"/>
+        </w:numPr>
+        <w:spacing w:line="240" w:lineRule="auto"/>
+      </w:pPr>
+      <w:r>
+        <w:t>discount_popcorn: -4.5407</w:t>
+      </w:r>
+    </w:p>
+    <w:p>
+      <w:pPr>
+        <w:spacing w:line="240" w:lineRule="auto"/>
+        <w:rPr>
+          <w:b/>
+          <w:u w:val="single"/>
+        </w:rPr>
+      </w:pPr>
+      <w:r>
+        <w:rPr>
+          <w:b/>
+          <w:u w:val="single"/>
+        </w:rPr>
+        <w:t>Effect of other sales on demand for hotdog</w:t>
+      </w:r>
+    </w:p>
+    <w:p>
+      <w:pPr>
+        <w:pStyle w:val="ListParagraph"/>
+        <w:numPr>
+          <w:ilvl w:val="0"/>
+          <w:numId w:val="1"/>
+        </w:numPr>
+        <w:spacing w:line="240" w:lineRule="auto"/>
+      </w:pPr>
+      <w:r>
+        <w:t>discount_souvcup: -13.8277</w:t>
+      </w:r>
+    </w:p>
+    <w:p>
+      <w:pPr>
+        <w:pStyle w:val="ListParagraph"/>
+        <w:numPr>
+          <w:ilvl w:val="0"/>
+          <w:numId w:val="1"/>
+        </w:numPr>
+        <w:spacing w:line="240" w:lineRule="auto"/>
+      </w:pPr>
+      <w:r>
+        <w:t>discount_btlwater: 269.1363</w:t>
+      </w:r>
+    </w:p>
+    <w:p>
+      <w:pPr>
+        <w:pStyle w:val="ListParagraph"/>
+        <w:numPr>
+          <w:ilvl w:val="0"/>
+          <w:numId w:val="1"/>
+        </w:numPr>
+        <w:spacing w:line="240" w:lineRule="auto"/>
+      </w:pPr>
+      <w:r>
+        <w:t>discount_peanuts: -62.6661</w:t>
+      </w:r>
+    </w:p>
+    <w:p>
+      <w:pPr>
+        <w:pStyle w:val="ListParagraph"/>
+        <w:numPr>
+          <w:ilvl w:val="0"/>
+          <w:numId w:val="1"/>
+        </w:numPr>
+        <w:spacing w:line="240" w:lineRule="auto"/>
+      </w:pPr>
+      <w:r>
+        <w:t>discount_nachos: -62.6661</w:t>
+      </w:r>
+    </w:p>
+    <w:p>
+      <w:pPr>
+        <w:pStyle w:val="ListParagraph"/>
+        <w:numPr>
+          <w:ilvl w:val="0"/>
+          <w:numId w:val="1"/>
+        </w:numPr>
+        <w:spacing w:line="240" w:lineRule="auto"/>
+      </w:pPr>
+      <w:r>
+        <w:t>discount_pretzel: -186.5145</w:t>
+      </w:r>
+    </w:p>
+    <w:p>
+      <w:pPr>
+        <w:pStyle w:val="ListParagraph"/>
+        <w:numPr>
+          <w:ilvl w:val="0"/>
+          <w:numId w:val="1"/>
+        </w:numPr>
+        <w:spacing w:line="240" w:lineRule="auto"/>
+      </w:pPr>
+      <w:r>
+        <w:t>discount_popcorn: -81.8694</w:t>
+      </w:r>
+    </w:p>
+    <w:p>
+      <w:pPr>
+        <w:spacing w:line="240" w:lineRule="auto"/>
+        <w:rPr>
+          <w:b/>
+          <w:u w:val="single"/>
+        </w:rPr>
+      </w:pPr>
+      <w:r>
+        <w:rPr>
+          <w:b/>
+          <w:u w:val="single"/>
+        </w:rPr>
+        <w:t>Effect of other sales on demand for peanuts</w:t>
+      </w:r>
+    </w:p>
+    <w:p>
+      <w:pPr>
+        <w:pStyle w:val="ListParagraph"/>
+        <w:numPr>
+          <w:ilvl w:val="0"/>
+          <w:numId w:val="1"/>
+        </w:numPr>
+        <w:spacing w:line="240" w:lineRule="auto"/>
+      </w:pPr>
+      <w:r>
+        <w:t>discount_hotdog: -7.0672</w:t>
+      </w:r>
+    </w:p>
+    <w:p>
+      <w:pPr>
+        <w:pStyle w:val="ListParagraph"/>
+        <w:numPr>
+          <w:ilvl w:val="0"/>
+          <w:numId w:val="1"/>
+        </w:numPr>
+        <w:spacing w:line="240" w:lineRule="auto"/>
+      </w:pPr>
+      <w:r>
+        <w:t>discount_souvcup: -25.8737</w:t>
+      </w:r>
+    </w:p>
+    <w:p>
+      <w:pPr>
+        <w:pStyle w:val="ListParagraph"/>
+        <w:numPr>
+          <w:ilvl w:val="0"/>
+          <w:numId w:val="1"/>
+        </w:numPr>
+        <w:spacing w:line="240" w:lineRule="auto"/>
+      </w:pPr>
+      <w:r>
+        <w:t>discount_btlwater: -0.5449</w:t>
+      </w:r>
+    </w:p>
+    <w:p>
+      <w:pPr>
+        <w:pStyle w:val="ListParagraph"/>
+        <w:numPr>
+          <w:ilvl w:val="0"/>
+          <w:numId w:val="1"/>
+        </w:numPr>
+        <w:spacing w:line="240" w:lineRule="auto"/>
+      </w:pPr>
+      <w:r>
+        <w:t>discount_nachos: 45.1412</w:t>
+      </w:r>
+    </w:p>
+    <w:p>
+      <w:pPr>
+        <w:pStyle w:val="ListParagraph"/>
+        <w:numPr>
+          <w:ilvl w:val="0"/>
+          <w:numId w:val="1"/>
+        </w:numPr>
+        <w:spacing w:line="240" w:lineRule="auto"/>
+      </w:pPr>
+      <w:r>
+        <w:t>discount_pretzel: -8.5514</w:t>
+      </w:r>
+    </w:p>
+    <w:p>
+      <w:pPr>
+        <w:pStyle w:val="ListParagraph"/>
+        <w:numPr>
+          <w:ilvl w:val="0"/>
+          <w:numId w:val="1"/>
+        </w:numPr>
+        <w:spacing w:line="240" w:lineRule="auto"/>
+      </w:pPr>
+      <w:r>
+        <w:t>discount_popcorn: -10.8000</w:t>
+      </w:r>
+    </w:p>
+    <w:p>
+      <w:pPr>
+        <w:spacing w:line="240" w:lineRule="auto"/>
+        <w:rPr>
+          <w:b/>
+          <w:u w:val="single"/>
+        </w:rPr>
+      </w:pPr>
+      <w:r>
+        <w:rPr>
+          <w:b/>
+          <w:u w:val="single"/>
+        </w:rPr>
+        <w:t>Effect of other sales on demand for pretzel</w:t>
+      </w:r>
+    </w:p>
+    <w:p>
+      <w:pPr>
+        <w:pStyle w:val="ListParagraph"/>
+        <w:numPr>
+          <w:ilvl w:val="0"/>
+          <w:numId w:val="1"/>
+        </w:numPr>
+        <w:spacing w:line="240" w:lineRule="auto"/>
+      </w:pPr>
+      <w:r>
+        <w:t>discount_hotdog: -160.3757</w:t>
+      </w:r>
+    </w:p>
+    <w:p>
+      <w:pPr>
+        <w:pStyle w:val="ListParagraph"/>
+        <w:numPr>
+          <w:ilvl w:val="0"/>
+          <w:numId w:val="1"/>
+        </w:numPr>
+        <w:spacing w:line="240" w:lineRule="auto"/>
+      </w:pPr>
+      <w:r>
+        <w:t>discount_souvcup: 135.2601</w:t>
+      </w:r>
+    </w:p>
+    <w:p>
+      <w:pPr>
+        <w:pStyle w:val="ListParagraph"/>
+        <w:numPr>
+          <w:ilvl w:val="0"/>
+          <w:numId w:val="1"/>
+        </w:numPr>
+        <w:spacing w:line="240" w:lineRule="auto"/>
+      </w:pPr>
+      <w:r>
+        <w:t>discount_btlwater: 99.5015</w:t>
+      </w:r>
+    </w:p>
+    <w:p>
+      <w:pPr>
+        <w:pStyle w:val="ListParagraph"/>
+        <w:numPr>
+          <w:ilvl w:val="0"/>
+          <w:numId w:val="1"/>
+        </w:numPr>
+        <w:spacing w:line="240" w:lineRule="auto"/>
+      </w:pPr>
+      <w:r>
+        <w:t>discount_peanuts: -39.9962</w:t>
+      </w:r>
+    </w:p>
+    <w:p>
+      <w:pPr>
+        <w:pStyle w:val="ListParagraph"/>
+        <w:numPr>
+          <w:ilvl w:val="0"/>
+          <w:numId w:val="1"/>
+        </w:numPr>
+        <w:spacing w:line="240" w:lineRule="auto"/>
+      </w:pPr>
+      <w:r>
+        <w:t>discount_nachos: -39.9962</w:t>
+      </w:r>
+    </w:p>
+    <w:p>
+      <w:pPr>
+        <w:pStyle w:val="ListParagraph"/>
+        <w:numPr>
+          <w:ilvl w:val="0"/>
+          <w:numId w:val="1"/>
+        </w:numPr>
+        <w:spacing w:line="240" w:lineRule="auto"/>
+      </w:pPr>
+      <w:r>
+        <w:t>discount_popcorn: -139.0904</w:t>
+      </w:r>
+    </w:p>
+    <w:p>
+      <w:pPr>
+        <w:spacing w:line="240" w:lineRule="auto"/>
+        <w:rPr>
+          <w:b/>
+          <w:u w:val="single"/>
+        </w:rPr>
+      </w:pPr>
+      <w:r>
+        <w:rPr>
+          <w:b/>
+          <w:u w:val="single"/>
+        </w:rPr>
+        <w:t>Effect of other sales on demand for btlwater</w:t>
+      </w:r>
+    </w:p>
+    <w:p>
+      <w:pPr>
+        <w:pStyle w:val="ListParagraph"/>
+        <w:numPr>
+          <w:ilvl w:val="0"/>
+          <w:numId w:val="1"/>
+        </w:numPr>
+        <w:spacing w:line="240" w:lineRule="auto"/>
+      </w:pPr>
+      <w:r>
+        <w:t>discount_hotdog: 302.8205</w:t>
+      </w:r>
+    </w:p>
+    <w:p>
+      <w:pPr>
+        <w:pStyle w:val="ListParagraph"/>
+        <w:numPr>
+          <w:ilvl w:val="0"/>
+          <w:numId w:val="1"/>
+        </w:numPr>
+        <w:spacing w:line="240" w:lineRule="auto"/>
+      </w:pPr>
+      <w:r>
+        <w:t>discount_souvcup: -339.0334</w:t>
+      </w:r>
+    </w:p>
+    <w:p>
+      <w:pPr>
+        <w:pStyle w:val="ListParagraph"/>
+        <w:numPr>
+          <w:ilvl w:val="0"/>
+          <w:numId w:val="1"/>
+        </w:numPr>
+        <w:spacing w:line="240" w:lineRule="auto"/>
+      </w:pPr>
+      <w:r>
+        <w:t>discount_peanuts: -92.9051</w:t>
+      </w:r>
+    </w:p>
+    <w:p>
+      <w:pPr>
+        <w:pStyle w:val="ListParagraph"/>
+        <w:numPr>
+          <w:ilvl w:val="0"/>
+          <w:numId w:val="1"/>
+        </w:numPr>
+        <w:spacing w:line="240" w:lineRule="auto"/>
+      </w:pPr>
+      <w:r>
+        <w:t>discount_nachos: -92.9051</w:t>
+      </w:r>
+    </w:p>
+    <w:p>
+      <w:pPr>
+        <w:pStyle w:val="ListParagraph"/>
+        <w:numPr>
+          <w:ilvl w:val="0"/>
+          <w:numId w:val="1"/>
+        </w:numPr>
+        <w:spacing w:line="240" w:lineRule="auto"/>
+      </w:pPr>
+      <w:r>
+        <w:t>discount_pretzel: 113.6100</w:t>
+      </w:r>
+    </w:p>
+    <w:p>
+      <w:pPr>
+        <w:pStyle w:val="ListParagraph"/>
+        <w:numPr>
+          <w:ilvl w:val="0"/>
+          <w:numId w:val="1"/>
+        </w:numPr>
+        <w:spacing w:line="240" w:lineRule="auto"/>
+      </w:pPr>
+      <w:r>
+        <w:t>discount_popcorn: 0.8520</w:t>
+      </w:r>
+    </w:p>
+    <w:p>
+      <w:pPr>
+        <w:spacing w:line="240" w:lineRule="auto"/>
+        <w:rPr>
+          <w:b/>
+          <w:u w:val="single"/>
+        </w:rPr>
+      </w:pPr>
+      <w:r>
+        <w:rPr>
+          <w:b/>
+          <w:u w:val="single"/>
+        </w:rPr>
+        <w:t>Effect of other sales on demand for souvcup</w:t>
+      </w:r>
+    </w:p>
+    <w:p>
+      <w:pPr>
+        <w:pStyle w:val="ListParagraph"/>
+        <w:numPr>
+          <w:ilvl w:val="0"/>
+          <w:numId w:val="1"/>
+        </w:numPr>
+        <w:spacing w:line="240" w:lineRule="auto"/>
+      </w:pPr>
+      <w:r>
+        <w:t>discount_hotdog: 48.4171</w:t>
+      </w:r>
+    </w:p>
+    <w:p>
+      <w:pPr>
+        <w:pStyle w:val="ListParagraph"/>
+        <w:numPr>
+          <w:ilvl w:val="0"/>
+          <w:numId w:val="1"/>
+        </w:numPr>
+        <w:spacing w:line="240" w:lineRule="auto"/>
+      </w:pPr>
+      <w:r>
+        <w:t>discount_btlwater: -112.4560</w:t>
+      </w:r>
+    </w:p>
+    <w:p>
+      <w:pPr>
+        <w:pStyle w:val="ListParagraph"/>
+        <w:numPr>
+          <w:ilvl w:val="0"/>
+          <w:numId w:val="1"/>
+        </w:numPr>
+        <w:spacing w:line="240" w:lineRule="auto"/>
+      </w:pPr>
+      <w:r>
+        <w:t>discount_peanuts: -32.7634</w:t>
+      </w:r>
+    </w:p>
+    <w:p>
+      <w:pPr>
+        <w:pStyle w:val="ListParagraph"/>
+        <w:numPr>
+          <w:ilvl w:val="0"/>
+          <w:numId w:val="1"/>
+        </w:numPr>
+        <w:spacing w:line="240" w:lineRule="auto"/>
+      </w:pPr>
+      <w:r>
+        <w:t>discount_nachos: -32.7634</w:t>
+      </w:r>
+    </w:p>
+    <w:p>
+      <w:pPr>
+        <w:pStyle w:val="ListParagraph"/>
+        <w:numPr>
+          <w:ilvl w:val="0"/>
+          <w:numId w:val="1"/>
+        </w:numPr>
+        <w:spacing w:line="240" w:lineRule="auto"/>
+      </w:pPr>
+      <w:r>
+        <w:t>discount_pretzel: 170.6187</w:t>
+      </w:r>
+    </w:p>
+    <w:p>
+      <w:pPr>
+        <w:pStyle w:val="ListParagraph"/>
+        <w:numPr>
+          <w:ilvl w:val="0"/>
+          <w:numId w:val="1"/>
+        </w:numPr>
+        <w:spacing w:line="240" w:lineRule="auto"/>
+      </w:pPr>
+      <w:r>
+        <w:t>discount_popcorn: 146.5222</w:t>
+      </w:r>
+    </w:p>
+    <w:p>
+      <w:pPr>
+        <w:spacing w:line="240" w:lineRule="auto"/>
+        <w:rPr>
+          <w:b/>
+          <w:sz w:val="28"/>
+          <w:u w:val="single"/>
+        </w:rPr>
+      </w:pPr>
+      <w:r>
+        <w:rPr>
+          <w:b/>
+          <w:sz w:val="28"/>
+          <w:u w:val="single"/>
+        </w:rPr>
+        <w:lastRenderedPageBreak/>
+        <w:t>Question 3:</w:t>
+      </w:r>
+    </w:p>
+    <w:p>
+      <w:pPr>
+        <w:spacing w:line="240" w:lineRule="auto"/>
+      </w:pPr>
+      <w:r>
+        <w:t xml:space="preserve">The Bears can </w:t>
+      </w:r>
+      <w:r>
+        <w:t>leverage</w:t>
       </w:r>
       <w:r>
         <w:t xml:space="preserve"> </w:t>
       </w:r>
       <w:r>
-        <w:t xml:space="preserve">the </w:t>
-      </w:r>
-      <w:r>
-        <w:t>average of past 12 weeks which could give a misleading conclusion</w:t>
-      </w:r>
-    </w:p>
-    <w:p>
-      <w:pPr>
-        <w:pStyle w:val="ListParagraph"/>
-        <w:numPr>
-          <w:ilvl w:val="0"/>
-          <w:numId w:val="1"/>
-        </w:numPr>
-      </w:pPr>
-      <w:r>
-        <w:t>Ave</w:t>
-      </w:r>
-      <w:r>
-        <w:t>raged control group, why?</w:t>
-      </w:r>
-      <w:r>
-        <w:t xml:space="preserve"> If we are soloing out treatment states why not do the same for control states?</w:t>
-      </w:r>
-    </w:p>
-    <w:p>
-      <w:r>
-        <w:t>I would have made sure to compare states’ on the exact same data. Not averages versus individual results. Same goes for Baseline and Control Baseline.</w:t>
-      </w:r>
-      <w:r>
-        <w:t xml:space="preserve"> I would start the experiment using week 36 to compare against along with</w:t>
-      </w:r>
-      <w:r>
-        <w:t xml:space="preserve"> data on</w:t>
-      </w:r>
-      <w:r>
-        <w:t xml:space="preserve"> historical change in sales at this time of year</w:t>
+        <w:t xml:space="preserve">these </w:t>
+      </w:r>
+      <w:r>
+        <w:t xml:space="preserve">models to better understand </w:t>
+      </w:r>
+      <w:r>
+        <w:t xml:space="preserve">the effects of discounting one </w:t>
+      </w:r>
+      <w:r>
+        <w:t>item on the others. For example, we observe</w:t>
+      </w:r>
+      <w:r>
+        <w:t xml:space="preserve"> that putting </w:t>
+      </w:r>
+      <w:r>
+        <w:t>hotdogs</w:t>
+      </w:r>
+      <w:r>
+        <w:t xml:space="preserve"> on sale supposedly cause the </w:t>
+      </w:r>
+      <w:r>
+        <w:t>demand for bottles of water to increase on average by 302.82</w:t>
+      </w:r>
+      <w:r>
+        <w:t xml:space="preserve"> units</w:t>
+      </w:r>
+      <w:r>
+        <w:t xml:space="preserve">. They can then use this information to </w:t>
+      </w:r>
+      <w:r>
+        <w:t xml:space="preserve">attempt to </w:t>
+      </w:r>
+      <w:r>
+        <w:t xml:space="preserve">“cause” </w:t>
+      </w:r>
+      <w:r>
+        <w:t xml:space="preserve">an increase or decrease in demand for </w:t>
+      </w:r>
+      <w:r>
+        <w:t>other items</w:t>
+      </w:r>
+      <w:r>
+        <w:t>. They can also use this information to better predict demand</w:t>
+      </w:r>
+      <w:r>
+        <w:t>, lowering inventory cost</w:t>
       </w:r>
       <w:r>
         <w:t>.</w:t>
       </w:r>
-    </w:p>
-    <w:p>
-      <w:r>
-        <w:t>Q4. In .ppt file</w:t>
-      </w:r>
-    </w:p>
-    <w:p>
-      <w:r>
-        <w:t>Q5. I’m feeling good about the data we are receiving. There are no inflection points but every week we can see the Advisor Pro agents are always performing higher.</w:t>
-      </w:r>
-      <w:r>
-        <w:t xml:space="preserve"> This would be a green flag for me.</w:t>
-      </w:r>
-    </w:p>
-    <w:p>
-      <w:r>
-        <w:t xml:space="preserve">Q6. </w:t>
-      </w:r>
-      <w:r>
-        <w:t xml:space="preserve">Sands should continue to </w:t>
-      </w:r>
-      <w:r>
-        <w:t>test</w:t>
-      </w:r>
-      <w:r>
-        <w:t xml:space="preserve"> Advisor Pro as it </w:t>
-      </w:r>
-      <w:r>
-        <w:t>seems to increase</w:t>
-      </w:r>
-      <w:r>
-        <w:t xml:space="preserve"> average number of applications </w:t>
-      </w:r>
-      <w:r>
-        <w:t>received</w:t>
-      </w:r>
-      <w:r>
-        <w:t xml:space="preserve"> by about .9 per month.</w:t>
-      </w:r>
-      <w:r>
-        <w:t xml:space="preserve"> We need to do further testing to identify causation</w:t>
-      </w:r>
-      <w:r>
-        <w:t>.</w:t>
+      <w:r>
+        <w:t xml:space="preserve"> </w:t>
+      </w:r>
+    </w:p>
+    <w:p>
+      <w:pPr>
+        <w:spacing w:line="240" w:lineRule="auto"/>
+      </w:pPr>
+      <w:r>
+        <w:t>Moreover, the information obtained from the models can be used to identify items that are relatively insensitive to price changes. For instance, we find that popcorn has a low price elasticity, meaning that a small increase in price would not significantly affect its demand. This knowledge can enable the Bears to increase the price of popcorn, leading to higher revenue while experiencing only a slight reduction in demand.</w:t>
+      </w:r>
+    </w:p>
+    <w:p>
+      <w:pPr>
+        <w:spacing w:line="240" w:lineRule="auto"/>
+        <w:rPr>
+          <w:b/>
+          <w:sz w:val="28"/>
+          <w:u w:val="single"/>
+        </w:rPr>
+      </w:pPr>
+    </w:p>
+    <w:p>
+      <w:pPr>
+        <w:spacing w:line="240" w:lineRule="auto"/>
+        <w:rPr>
+          <w:b/>
+          <w:sz w:val="28"/>
+          <w:u w:val="single"/>
+        </w:rPr>
+      </w:pPr>
+      <w:r>
+        <w:rPr>
+          <w:b/>
+          <w:sz w:val="28"/>
+          <w:u w:val="single"/>
+        </w:rPr>
+        <w:t>Question 4:</w:t>
+      </w:r>
+    </w:p>
+    <w:p>
+      <w:pPr>
+        <w:spacing w:line="240" w:lineRule="auto"/>
+      </w:pPr>
+      <w:r>
+        <w:t>One significant limitation of my model</w:t>
+      </w:r>
+      <w:r>
+        <w:t>s</w:t>
+      </w:r>
+      <w:r>
+        <w:t xml:space="preserve"> </w:t>
+      </w:r>
+      <w:r>
+        <w:t xml:space="preserve">is </w:t>
+      </w:r>
+      <w:r>
+        <w:t>the small amount of data available</w:t>
+      </w:r>
+      <w:r>
+        <w:t xml:space="preserve"> for this analysis</w:t>
+      </w:r>
+      <w:r>
+        <w:t xml:space="preserve">. For each model only eight data points exist which could cause the coefficients to be inaccurate. </w:t>
+      </w:r>
+    </w:p>
+    <w:p>
+      <w:pPr>
+        <w:spacing w:line="240" w:lineRule="auto"/>
+      </w:pPr>
+      <w:r>
+        <w:t>Another weakness of my model</w:t>
+      </w:r>
+      <w:r>
+        <w:t>s</w:t>
+      </w:r>
+      <w:r>
+        <w:t xml:space="preserve"> is </w:t>
+      </w:r>
+      <w:r>
+        <w:t>not taking</w:t>
+      </w:r>
+      <w:r>
+        <w:t xml:space="preserve"> into account some of the other cofounds that are possibly present. </w:t>
+      </w:r>
+      <w:r>
+        <w:t>For instance, weather conditions could have a significant impact on the number of items sold, with poor weather leading to a decrease in demand as fans may be less inclined to attend the game. Future research could explore the effects of other potential confounding factors on item demand to develop a more comprehensive understanding of the relationships between different variables.</w:t>
+      </w:r>
+    </w:p>
+    <w:p>
+      <w:pPr>
+        <w:spacing w:line="240" w:lineRule="auto"/>
+      </w:pPr>
+      <w:r>
+        <w:t>Looking ahead, the Bears could take steps to imp</w:t>
+      </w:r>
+      <w:r>
+        <w:t>rove the</w:t>
+      </w:r>
+      <w:r>
+        <w:t xml:space="preserve"> quality of their data. One option is to collect data from multiple seasons, which would increase the amount of data available for </w:t>
       </w:r>
       <w:bookmarkStart w:id="0" w:name="_GoBack"/>
       <w:bookmarkEnd w:id="0"/>
+      <w:r>
+        <w:t>analysis and improve the accuracy of the coefficients. Additionally, the Bears could improve the quality of their data by adding variables that control for possible confounds, such as total attendance of a game and weather conditions on the specific day. This would help to account for external factors that could affect demand for each item, and would lead to more reliable insights for the team to use in their decision-making processes.</w:t>
+      </w:r>
     </w:p>
     <w:sectPr>
       <w:pgSz w:w="12240" w:h="15840"/>
-      <w:pgMar w:top="1440" w:right="1440" w:bottom="1440" w:left="1440" w:header="720" w:footer="720" w:gutter="0"/>
+      <w:pgMar w:top="720" w:right="720" w:bottom="720" w:left="720" w:header="720" w:footer="720" w:gutter="0"/>
       <w:cols w:space="720"/>
       <w:docGrid w:linePitch="360"/>
     </w:sectPr>
@@ -182,18 +1534,19 @@
 <file path=word/numbering.xml><?xml version="1.0" encoding="utf-8"?>
 <w:numbering xmlns:wpc="http://schemas.microsoft.com/office/word/2010/wordprocessingCanvas" xmlns:mc="http://schemas.openxmlformats.org/markup-compatibility/2006" xmlns:o="urn:schemas-microsoft-com:office:office" xmlns:r="http://schemas.openxmlformats.org/officeDocument/2006/relationships" xmlns:m="http://schemas.openxmlformats.org/officeDocument/2006/math" xmlns:v="urn:schemas-microsoft-com:vml" xmlns:wp14="http://schemas.microsoft.com/office/word/2010/wordprocessingDrawing" xmlns:wp="http://schemas.openxmlformats.org/drawingml/2006/wordprocessingDrawing" xmlns:w10="urn:schemas-microsoft-com:office:word" xmlns:w="http://schemas.openxmlformats.org/wordprocessingml/2006/main" xmlns:w14="http://schemas.microsoft.com/office/word/2010/wordml" xmlns:w15="http://schemas.microsoft.com/office/word/2012/wordml" xmlns:wpg="http://schemas.microsoft.com/office/word/2010/wordprocessingGroup" xmlns:wpi="http://schemas.microsoft.com/office/word/2010/wordprocessingInk" xmlns:wne="http://schemas.microsoft.com/office/word/2006/wordml" xmlns:wps="http://schemas.microsoft.com/office/word/2010/wordprocessingShape" mc:Ignorable="w14 w15 wp14">
   <w:abstractNum w:abstractNumId="0" w15:restartNumberingAfterBreak="0">
-    <w:nsid w:val="0D9D01CA"/>
+    <w:nsid w:val="2DA83D2E"/>
     <w:multiLevelType w:val="hybridMultilevel"/>
-    <w:tmpl w:val="52004FFC"/>
-    <w:lvl w:ilvl="0" w:tplc="2F6EFDE2">
+    <w:tmpl w:val="8A9C050E"/>
+    <w:lvl w:ilvl="0" w:tplc="04090001">
+      <w:start w:val="1"/>
       <w:numFmt w:val="bullet"/>
-      <w:lvlText w:val="-"/>
+      <w:lvlText w:val=""/>
       <w:lvlJc w:val="left"/>
       <w:pPr>
         <w:ind w:left="720" w:hanging="360"/>
       </w:pPr>
       <w:rPr>
-        <w:rFonts w:ascii="Calibri" w:eastAsiaTheme="minorHAnsi" w:hAnsi="Calibri" w:cs="Calibri" w:hint="default"/>
+        <w:rFonts w:ascii="Symbol" w:hAnsi="Symbol" w:hint="default"/>
       </w:rPr>
     </w:lvl>
     <w:lvl w:ilvl="1" w:tplc="04090003" w:tentative="1">
@@ -720,12 +2073,22 @@
     <w:semiHidden/>
     <w:unhideWhenUsed/>
   </w:style>
+  <w:style w:type="character" w:styleId="PlaceholderText">
+    <w:name w:val="Placeholder Text"/>
+    <w:basedOn w:val="DefaultParagraphFont"/>
+    <w:uiPriority w:val="99"/>
+    <w:semiHidden/>
+    <w:rsid w:val="003013F6"/>
+    <w:rPr>
+      <w:color w:val="808080"/>
+    </w:rPr>
+  </w:style>
   <w:style w:type="paragraph" w:styleId="ListParagraph">
     <w:name w:val="List Paragraph"/>
     <w:basedOn w:val="Normal"/>
     <w:uiPriority w:val="34"/>
     <w:qFormat/>
-    <w:rsid w:val="00FC2FAB"/>
+    <w:rsid w:val="005870E4"/>
     <w:pPr>
       <w:ind w:left="720"/>
       <w:contextualSpacing/>

</xml_diff>

<commit_message>
Finished 410 hw07 and child case actually, started 420 hw03
</commit_message>
<xml_diff>
--- a/MSiA 410/hw07/hw07.docx
+++ b/MSiA 410/hw07/hw07.docx
@@ -4,16 +4,54 @@
   <w:body>
     <w:p>
       <w:pPr>
-        <w:rPr>
-          <w:b/>
+        <w:tabs>
+          <w:tab w:val="right" w:pos="10800"/>
+        </w:tabs>
+        <w:rPr>
           <w:sz w:val="28"/>
-          <w:u w:val="single"/>
-        </w:rPr>
-      </w:pPr>
-      <w:r>
-        <w:rPr>
-          <w:b/>
+        </w:rPr>
+      </w:pPr>
+      <w:r>
+        <w:rPr>
           <w:sz w:val="28"/>
+        </w:rPr>
+        <w:t>Sam Swain</w:t>
+      </w:r>
+      <w:r>
+        <w:rPr>
+          <w:sz w:val="28"/>
+        </w:rPr>
+        <w:t xml:space="preserve"> (SMS5736)</w:t>
+      </w:r>
+      <w:r>
+        <w:rPr>
+          <w:sz w:val="28"/>
+        </w:rPr>
+        <w:tab/>
+        <w:t>MSiA 410 Homework 07</w:t>
+      </w:r>
+    </w:p>
+    <w:p>
+      <w:pPr>
+        <w:rPr>
+          <w:b/>
+          <w:sz w:val="28"/>
+          <w:u w:val="single"/>
+        </w:rPr>
+      </w:pPr>
+    </w:p>
+    <w:p>
+      <w:pPr>
+        <w:rPr>
+          <w:b/>
+          <w:sz w:val="28"/>
+          <w:u w:val="single"/>
+        </w:rPr>
+      </w:pPr>
+      <w:r>
+        <w:rPr>
+          <w:b/>
+          <w:sz w:val="28"/>
           <w:u w:val="single"/>
         </w:rPr>
         <w:t>Question 1:</w:t>
@@ -31,7 +69,14 @@
           <w:b/>
           <w:sz w:val="24"/>
         </w:rPr>
-        <w:t>Nachos elasticity: 1.48</w:t>
+        <w:t xml:space="preserve">Nachos elasticity: </w:t>
+      </w:r>
+      <w:r>
+        <w:rPr>
+          <w:b/>
+          <w:sz w:val="24"/>
+        </w:rPr>
+        <w:t>1.98</w:t>
       </w:r>
     </w:p>
     <w:p>
@@ -64,31 +109,7 @@
           <w:rPr>
             <w:rFonts w:ascii="Cambria Math" w:hAnsi="Cambria Math"/>
           </w:rPr>
-          <m:t>(</m:t>
-        </m:r>
-        <m:r>
-          <w:rPr>
-            <w:rFonts w:ascii="Cambria Math" w:hAnsi="Cambria Math"/>
-          </w:rPr>
-          <m:t>demand</m:t>
-        </m:r>
-        <m:r>
-          <w:rPr>
-            <w:rFonts w:ascii="Cambria Math" w:hAnsi="Cambria Math"/>
-          </w:rPr>
-          <m:t>)</m:t>
-        </m:r>
-        <m:r>
-          <w:rPr>
-            <w:rFonts w:ascii="Cambria Math" w:hAnsi="Cambria Math"/>
-          </w:rPr>
-          <m:t xml:space="preserve">= </m:t>
-        </m:r>
-        <m:r>
-          <w:rPr>
-            <w:rFonts w:ascii="Cambria Math" w:hAnsi="Cambria Math"/>
-          </w:rPr>
-          <m:t xml:space="preserve">1.2348 + 1.4766 * </m:t>
+          <m:t xml:space="preserve">(demand)= 4.9248 + -1.9842 * </m:t>
         </m:r>
         <m:r>
           <m:rPr>
@@ -103,41 +124,37 @@
           <w:rPr>
             <w:rFonts w:ascii="Cambria Math" w:hAnsi="Cambria Math"/>
           </w:rPr>
-          <m:t>(</m:t>
-        </m:r>
-        <m:r>
-          <w:rPr>
-            <w:rFonts w:ascii="Cambria Math" w:hAnsi="Cambria Math"/>
-          </w:rPr>
-          <m:t>actual_price</m:t>
-        </m:r>
-        <m:r>
-          <w:rPr>
-            <w:rFonts w:ascii="Cambria Math" w:hAnsi="Cambria Math"/>
-          </w:rPr>
-          <m:t>)</m:t>
-        </m:r>
-        <m:r>
-          <w:rPr>
-            <w:rFonts w:ascii="Cambria Math" w:hAnsi="Cambria Math"/>
-          </w:rPr>
-          <m:t xml:space="preserve"> + 0.0151 * discount_hotdog + -0.4022 * discount_souvcup + 0.4635 * discount_btlwater + 1.1199 * discount_peanuts + -0.0115 * discount_pretzel + 0.0576 * discount_popcorn + 1.1199 * Game 2 + 0.5196 * Game 3 + -0.4014 * Game 4 + 0.1112 * Game 5 + -0.5311 * Game 6 + -0.9794 * Game 7 + -0.0536 * Game 8</m:t>
+          <m:t>(actual_price) + 0.0003 * total_product_rev_nonsth</m:t>
         </m:r>
       </m:oMath>
     </w:p>
     <w:p>
       <w:pPr>
         <w:rPr>
-          <w:b/>
-          <w:sz w:val="24"/>
-        </w:rPr>
-      </w:pPr>
-      <w:r>
-        <w:rPr>
-          <w:b/>
-          <w:sz w:val="24"/>
-        </w:rPr>
-        <w:t>Popcorn elasticity: 0.53</w:t>
+          <w:rFonts w:eastAsiaTheme="minorEastAsia"/>
+        </w:rPr>
+      </w:pPr>
+    </w:p>
+    <w:p>
+      <w:pPr>
+        <w:rPr>
+          <w:b/>
+          <w:sz w:val="24"/>
+        </w:rPr>
+      </w:pPr>
+      <w:r>
+        <w:rPr>
+          <w:b/>
+          <w:sz w:val="24"/>
+        </w:rPr>
+        <w:t xml:space="preserve">Popcorn elasticity: </w:t>
+      </w:r>
+      <w:r>
+        <w:rPr>
+          <w:b/>
+          <w:sz w:val="24"/>
+        </w:rPr>
+        <w:t>4.36</w:t>
       </w:r>
     </w:p>
     <w:p>
@@ -170,25 +187,7 @@
           <w:rPr>
             <w:rFonts w:ascii="Cambria Math" w:hAnsi="Cambria Math"/>
           </w:rPr>
-          <m:t>(</m:t>
-        </m:r>
-        <m:r>
-          <w:rPr>
-            <w:rFonts w:ascii="Cambria Math" w:hAnsi="Cambria Math"/>
-          </w:rPr>
-          <m:t>demand</m:t>
-        </m:r>
-        <m:r>
-          <w:rPr>
-            <w:rFonts w:ascii="Cambria Math" w:hAnsi="Cambria Math"/>
-          </w:rPr>
-          <m:t>)</m:t>
-        </m:r>
-        <m:r>
-          <w:rPr>
-            <w:rFonts w:ascii="Cambria Math" w:hAnsi="Cambria Math"/>
-          </w:rPr>
-          <m:t xml:space="preserve">= 0.9619 + 0.5315 * </m:t>
+          <m:t xml:space="preserve">(demand)= 12.9114 + -4.3622 * </m:t>
         </m:r>
         <m:r>
           <m:rPr>
@@ -203,41 +202,37 @@
           <w:rPr>
             <w:rFonts w:ascii="Cambria Math" w:hAnsi="Cambria Math"/>
           </w:rPr>
-          <m:t>(</m:t>
-        </m:r>
-        <m:r>
-          <w:rPr>
-            <w:rFonts w:ascii="Cambria Math" w:hAnsi="Cambria Math"/>
-          </w:rPr>
-          <m:t>actual_price</m:t>
-        </m:r>
-        <m:r>
-          <w:rPr>
-            <w:rFonts w:ascii="Cambria Math" w:hAnsi="Cambria Math"/>
-          </w:rPr>
-          <m:t>)</m:t>
-        </m:r>
-        <m:r>
-          <w:rPr>
-            <w:rFonts w:ascii="Cambria Math" w:hAnsi="Cambria Math"/>
-          </w:rPr>
-          <m:t xml:space="preserve"> + -0.4191 * discount_hotdog + 1.2720 * discount_souvcup + 0.7947 * discount_btlwater + -0.1899 * discount_peanuts + -0.1899 * discount_nachos + -0.3887 * discount_pretzel + -0.1899 * Game 2 + -0.5056 * Game 3 + 0.2719 * Game 4 + 1.9596 * Game 5 + 0.1170 * Game 6 + -1.0969 * Game 7 + 0.9149 * Game 8</m:t>
+          <m:t>(actual_price) + -0.0001 * total_product_rev_nonsth</m:t>
         </m:r>
       </m:oMath>
     </w:p>
     <w:p>
       <w:pPr>
         <w:rPr>
-          <w:b/>
-          <w:sz w:val="24"/>
-        </w:rPr>
-      </w:pPr>
-      <w:r>
-        <w:rPr>
-          <w:b/>
-          <w:sz w:val="24"/>
-        </w:rPr>
-        <w:t>Hotdog elasticity: 1.85</w:t>
+          <w:rFonts w:eastAsiaTheme="minorEastAsia"/>
+        </w:rPr>
+      </w:pPr>
+    </w:p>
+    <w:p>
+      <w:pPr>
+        <w:rPr>
+          <w:b/>
+          <w:sz w:val="24"/>
+        </w:rPr>
+      </w:pPr>
+      <w:r>
+        <w:rPr>
+          <w:b/>
+          <w:sz w:val="24"/>
+        </w:rPr>
+        <w:t xml:space="preserve">Hotdog elasticity: </w:t>
+      </w:r>
+      <w:r>
+        <w:rPr>
+          <w:b/>
+          <w:sz w:val="24"/>
+        </w:rPr>
+        <w:t>1.73</w:t>
       </w:r>
     </w:p>
     <w:p>
@@ -270,25 +265,7 @@
           <w:rPr>
             <w:rFonts w:ascii="Cambria Math" w:hAnsi="Cambria Math"/>
           </w:rPr>
-          <m:t>(</m:t>
-        </m:r>
-        <m:r>
-          <w:rPr>
-            <w:rFonts w:ascii="Cambria Math" w:hAnsi="Cambria Math"/>
-          </w:rPr>
-          <m:t>demand</m:t>
-        </m:r>
-        <m:r>
-          <w:rPr>
-            <w:rFonts w:ascii="Cambria Math" w:hAnsi="Cambria Math"/>
-          </w:rPr>
-          <m:t>)</m:t>
-        </m:r>
-        <m:r>
-          <w:rPr>
-            <w:rFonts w:ascii="Cambria Math" w:hAnsi="Cambria Math"/>
-          </w:rPr>
-          <m:t xml:space="preserve">= 2.0972 + 1.8538 * </m:t>
+          <m:t xml:space="preserve">(demand)= 6.6278 + -1.7323 * </m:t>
         </m:r>
         <m:r>
           <m:rPr>
@@ -303,41 +280,37 @@
           <w:rPr>
             <w:rFonts w:ascii="Cambria Math" w:hAnsi="Cambria Math"/>
           </w:rPr>
-          <m:t>(</m:t>
-        </m:r>
-        <m:r>
-          <w:rPr>
-            <w:rFonts w:ascii="Cambria Math" w:hAnsi="Cambria Math"/>
-          </w:rPr>
-          <m:t>actual_price</m:t>
-        </m:r>
-        <m:r>
-          <w:rPr>
-            <w:rFonts w:ascii="Cambria Math" w:hAnsi="Cambria Math"/>
-          </w:rPr>
-          <m:t>)</m:t>
-        </m:r>
-        <m:r>
-          <w:rPr>
-            <w:rFonts w:ascii="Cambria Math" w:hAnsi="Cambria Math"/>
-          </w:rPr>
-          <m:t xml:space="preserve"> + 0.4078 * discount_souvcup + 1.8004 * discount_btlwater + -0.2363 * discount_peanuts + -0.2363 * discount_nachos + -1.0247 * discount_pretzel + -0.5019 * discount_popcorn + -0.2363 * Game 2 + 0.2196 * Game 3 + -0.1208 * Game 4 + -0.3766 * Game 5 + -1.2443 * Game 6 + 0.6900 * Game 7 + -0.1253 * Game 8</m:t>
+          <m:t>(actual_price) + 0.0000 * total_product_rev_nonsth</m:t>
         </m:r>
       </m:oMath>
     </w:p>
     <w:p>
       <w:pPr>
         <w:rPr>
-          <w:b/>
-          <w:sz w:val="24"/>
-        </w:rPr>
-      </w:pPr>
-      <w:r>
-        <w:rPr>
-          <w:b/>
-          <w:sz w:val="24"/>
-        </w:rPr>
-        <w:t>Peanuts elasticity: 1.73</w:t>
+          <w:rFonts w:eastAsiaTheme="minorEastAsia"/>
+        </w:rPr>
+      </w:pPr>
+    </w:p>
+    <w:p>
+      <w:pPr>
+        <w:rPr>
+          <w:b/>
+          <w:sz w:val="24"/>
+        </w:rPr>
+      </w:pPr>
+      <w:r>
+        <w:rPr>
+          <w:b/>
+          <w:sz w:val="24"/>
+        </w:rPr>
+        <w:t xml:space="preserve">Peanuts elasticity: </w:t>
+      </w:r>
+      <w:r>
+        <w:rPr>
+          <w:b/>
+          <w:sz w:val="24"/>
+        </w:rPr>
+        <w:t>1.05</w:t>
       </w:r>
     </w:p>
     <w:p>
@@ -388,7 +361,7 @@
           <w:rPr>
             <w:rFonts w:ascii="Cambria Math" w:hAnsi="Cambria Math"/>
           </w:rPr>
-          <m:t xml:space="preserve">= 1.4819 + 1.7319 * </m:t>
+          <m:t xml:space="preserve">= 4.8467 + -1.0501 * </m:t>
         </m:r>
         <m:r>
           <m:rPr>
@@ -403,41 +376,37 @@
           <w:rPr>
             <w:rFonts w:ascii="Cambria Math" w:hAnsi="Cambria Math"/>
           </w:rPr>
-          <m:t>(</m:t>
-        </m:r>
-        <m:r>
-          <w:rPr>
-            <w:rFonts w:ascii="Cambria Math" w:hAnsi="Cambria Math"/>
-          </w:rPr>
-          <m:t>actual_price</m:t>
-        </m:r>
-        <m:r>
-          <w:rPr>
-            <w:rFonts w:ascii="Cambria Math" w:hAnsi="Cambria Math"/>
-          </w:rPr>
-          <m:t>)</m:t>
-        </m:r>
-        <m:r>
-          <w:rPr>
-            <w:rFonts w:ascii="Cambria Math" w:hAnsi="Cambria Math"/>
-          </w:rPr>
-          <m:t xml:space="preserve"> + 0.1575 * discount_hotdog + -0.1240 * discount_souvcup + 0.3178 * discount_btlwater + 0.9656 * discount_nachos + 0.1119 * discount_pretzel + -0.0756 * discount_popcorn + 0.9656 * Game 2 + 0.4155 * Game 3 + 0.0259 * Game 4 + 0.2469 * Game 5 + -0.3036 * Game 6 + -0.4639 * Game 7 + -0.3224 * Game 8</m:t>
+          <m:t>(actual_price) + 0.0001 * total_product_rev_nonsth</m:t>
         </m:r>
       </m:oMath>
     </w:p>
     <w:p>
       <w:pPr>
         <w:rPr>
-          <w:b/>
-          <w:sz w:val="24"/>
-        </w:rPr>
-      </w:pPr>
-      <w:r>
-        <w:rPr>
-          <w:b/>
-          <w:sz w:val="24"/>
-        </w:rPr>
-        <w:t>Pretzel elasticity: 1.75</w:t>
+          <w:rFonts w:eastAsiaTheme="minorEastAsia"/>
+        </w:rPr>
+      </w:pPr>
+    </w:p>
+    <w:p>
+      <w:pPr>
+        <w:rPr>
+          <w:b/>
+          <w:sz w:val="24"/>
+        </w:rPr>
+      </w:pPr>
+      <w:r>
+        <w:rPr>
+          <w:b/>
+          <w:sz w:val="24"/>
+        </w:rPr>
+        <w:t xml:space="preserve">Pretzel elasticity: </w:t>
+      </w:r>
+      <w:r>
+        <w:rPr>
+          <w:b/>
+          <w:sz w:val="24"/>
+        </w:rPr>
+        <w:t>0.99</w:t>
       </w:r>
     </w:p>
     <w:p>
@@ -470,25 +439,7 @@
           <w:rPr>
             <w:rFonts w:ascii="Cambria Math" w:hAnsi="Cambria Math"/>
           </w:rPr>
-          <m:t>(</m:t>
-        </m:r>
-        <m:r>
-          <w:rPr>
-            <w:rFonts w:ascii="Cambria Math" w:hAnsi="Cambria Math"/>
-          </w:rPr>
-          <m:t>demand</m:t>
-        </m:r>
-        <m:r>
-          <w:rPr>
-            <w:rFonts w:ascii="Cambria Math" w:hAnsi="Cambria Math"/>
-          </w:rPr>
-          <m:t>)</m:t>
-        </m:r>
-        <m:r>
-          <w:rPr>
-            <w:rFonts w:ascii="Cambria Math" w:hAnsi="Cambria Math"/>
-          </w:rPr>
-          <m:t xml:space="preserve">= 1.9363 + 1.7532 * </m:t>
+          <m:t xml:space="preserve">(demand)= 3.5373 + -0.9893 * </m:t>
         </m:r>
         <m:r>
           <m:rPr>
@@ -503,41 +454,37 @@
           <w:rPr>
             <w:rFonts w:ascii="Cambria Math" w:hAnsi="Cambria Math"/>
           </w:rPr>
-          <m:t>(</m:t>
-        </m:r>
-        <m:r>
-          <w:rPr>
-            <w:rFonts w:ascii="Cambria Math" w:hAnsi="Cambria Math"/>
-          </w:rPr>
-          <m:t>actual_price</m:t>
-        </m:r>
-        <m:r>
-          <w:rPr>
-            <w:rFonts w:ascii="Cambria Math" w:hAnsi="Cambria Math"/>
-          </w:rPr>
-          <m:t>)</m:t>
-        </m:r>
-        <m:r>
-          <w:rPr>
-            <w:rFonts w:ascii="Cambria Math" w:hAnsi="Cambria Math"/>
-          </w:rPr>
-          <m:t xml:space="preserve"> + -0.7743 * discount_hotdog + 0.7015 * discount_souvcup + 0.9528 * discount_btlwater + -0.0699 * discount_peanuts + -0.0699 * discount_nachos + -0.5771 * discount_popcorn + -0.0699 * Game 2 + 1.9071 * Game 3 + -0.0375 * Game 4 + -0.2252 * Game 5 + 1.0987 * Game 6 + -0.6285 * Game 7 + -0.3519 * Game 8</m:t>
+          <m:t>(actual_price) + 0.0001 * total_product_rev_nonsth</m:t>
         </m:r>
       </m:oMath>
     </w:p>
     <w:p>
       <w:pPr>
         <w:rPr>
-          <w:b/>
-          <w:sz w:val="24"/>
-        </w:rPr>
-      </w:pPr>
-      <w:r>
-        <w:rPr>
-          <w:b/>
-          <w:sz w:val="24"/>
-        </w:rPr>
-        <w:t>Btlwater elasticity: 1.94</w:t>
+          <w:rFonts w:eastAsiaTheme="minorEastAsia"/>
+        </w:rPr>
+      </w:pPr>
+    </w:p>
+    <w:p>
+      <w:pPr>
+        <w:rPr>
+          <w:b/>
+          <w:sz w:val="24"/>
+        </w:rPr>
+      </w:pPr>
+      <w:r>
+        <w:rPr>
+          <w:b/>
+          <w:sz w:val="24"/>
+        </w:rPr>
+        <w:t xml:space="preserve">Btlwater elasticity: </w:t>
+      </w:r>
+      <w:r>
+        <w:rPr>
+          <w:b/>
+          <w:sz w:val="24"/>
+        </w:rPr>
+        <w:t>1.64</w:t>
       </w:r>
     </w:p>
     <w:p>
@@ -570,25 +517,7 @@
           <w:rPr>
             <w:rFonts w:ascii="Cambria Math" w:hAnsi="Cambria Math"/>
           </w:rPr>
-          <m:t>(</m:t>
-        </m:r>
-        <m:r>
-          <w:rPr>
-            <w:rFonts w:ascii="Cambria Math" w:hAnsi="Cambria Math"/>
-          </w:rPr>
-          <m:t>demand</m:t>
-        </m:r>
-        <m:r>
-          <w:rPr>
-            <w:rFonts w:ascii="Cambria Math" w:hAnsi="Cambria Math"/>
-          </w:rPr>
-          <m:t>)</m:t>
-        </m:r>
-        <m:r>
-          <w:rPr>
-            <w:rFonts w:ascii="Cambria Math" w:hAnsi="Cambria Math"/>
-          </w:rPr>
-          <m:t xml:space="preserve">= 2.8672 + 1.9423 * </m:t>
+          <m:t xml:space="preserve">(demand)= 6.9780 + -1.6370 * </m:t>
         </m:r>
         <m:r>
           <m:rPr>
@@ -603,41 +532,37 @@
           <w:rPr>
             <w:rFonts w:ascii="Cambria Math" w:hAnsi="Cambria Math"/>
           </w:rPr>
-          <m:t>(</m:t>
-        </m:r>
-        <m:r>
-          <w:rPr>
-            <w:rFonts w:ascii="Cambria Math" w:hAnsi="Cambria Math"/>
-          </w:rPr>
-          <m:t>actual_price</m:t>
-        </m:r>
-        <m:r>
-          <w:rPr>
-            <w:rFonts w:ascii="Cambria Math" w:hAnsi="Cambria Math"/>
-          </w:rPr>
-          <m:t>)</m:t>
-        </m:r>
-        <m:r>
-          <w:rPr>
-            <w:rFonts w:ascii="Cambria Math" w:hAnsi="Cambria Math"/>
-          </w:rPr>
-          <m:t xml:space="preserve"> + 1.8650 * discount_hotdog + -1.1566 * discount_souvcup + -0.1126 * discount_peanuts + -0.1126 * discount_nachos + 0.9343 * discount_pretzel + 0.3920 * discount_popcorn + -0.1126 * Game 2 + 0.1365 * Game 3 + -0.0542 * Game 4 + 0.1805 * Game 5 + 0.7979 * Game 6 + -1.6850 * Game 7 + 0.2115 * Game 8</m:t>
+          <m:t>(actual_price) + 0.0000 * total_product_rev_nonsth</m:t>
         </m:r>
       </m:oMath>
     </w:p>
     <w:p>
       <w:pPr>
         <w:rPr>
-          <w:b/>
-          <w:sz w:val="24"/>
-        </w:rPr>
-      </w:pPr>
-      <w:r>
-        <w:rPr>
-          <w:b/>
-          <w:sz w:val="24"/>
-        </w:rPr>
-        <w:t>Souvcup elasticity: 1.89</w:t>
+          <w:rFonts w:eastAsiaTheme="minorEastAsia"/>
+        </w:rPr>
+      </w:pPr>
+    </w:p>
+    <w:p>
+      <w:pPr>
+        <w:rPr>
+          <w:b/>
+          <w:sz w:val="24"/>
+        </w:rPr>
+      </w:pPr>
+      <w:r>
+        <w:rPr>
+          <w:b/>
+          <w:sz w:val="24"/>
+        </w:rPr>
+        <w:t xml:space="preserve">Souvcup elasticity: </w:t>
+      </w:r>
+      <w:r>
+        <w:rPr>
+          <w:b/>
+          <w:sz w:val="24"/>
+        </w:rPr>
+        <w:t>1.43</w:t>
       </w:r>
     </w:p>
     <w:p>
@@ -670,25 +595,7 @@
           <w:rPr>
             <w:rFonts w:ascii="Cambria Math" w:hAnsi="Cambria Math"/>
           </w:rPr>
-          <m:t>(</m:t>
-        </m:r>
-        <m:r>
-          <w:rPr>
-            <w:rFonts w:ascii="Cambria Math" w:hAnsi="Cambria Math"/>
-          </w:rPr>
-          <m:t>demand</m:t>
-        </m:r>
-        <m:r>
-          <w:rPr>
-            <w:rFonts w:ascii="Cambria Math" w:hAnsi="Cambria Math"/>
-          </w:rPr>
-          <m:t>)</m:t>
-        </m:r>
-        <m:r>
-          <w:rPr>
-            <w:rFonts w:ascii="Cambria Math" w:hAnsi="Cambria Math"/>
-          </w:rPr>
-          <m:t xml:space="preserve"> = 1.8702 + 1.8889 * </m:t>
+          <m:t xml:space="preserve">(demand) = 6.8451 + -1.4278 * </m:t>
         </m:r>
         <m:r>
           <m:rPr>
@@ -703,25 +610,7 @@
           <w:rPr>
             <w:rFonts w:ascii="Cambria Math" w:hAnsi="Cambria Math"/>
           </w:rPr>
-          <m:t>(</m:t>
-        </m:r>
-        <m:r>
-          <w:rPr>
-            <w:rFonts w:ascii="Cambria Math" w:hAnsi="Cambria Math"/>
-          </w:rPr>
-          <m:t>actual_price</m:t>
-        </m:r>
-        <m:r>
-          <w:rPr>
-            <w:rFonts w:ascii="Cambria Math" w:hAnsi="Cambria Math"/>
-          </w:rPr>
-          <m:t>)</m:t>
-        </m:r>
-        <m:r>
-          <w:rPr>
-            <w:rFonts w:ascii="Cambria Math" w:hAnsi="Cambria Math"/>
-          </w:rPr>
-          <m:t xml:space="preserve"> + 0.5588 * discount_hotdog + -0.5918 * discount_btlwater + -0.0526 * discount_peanuts + -0.0526 * discount_nachos + 0.8777 * discount_pretzel + 1.0980 * discount_popcorn + -0.0526 * Game 2 + 1.2469 * Game 3 + 0.1753 * Game 4 + 0.4863 * Game 5 + -0.3691 * Game 6 + 0.7814 * Game 7 + 0.6117 * Game 8</m:t>
+          <m:t>(actual_price) + 0.0000 * total_product_rev_nonsth</m:t>
         </m:r>
       </m:oMath>
     </w:p>
@@ -751,19 +640,100 @@
         <w:rPr>
           <w:rFonts w:eastAsiaTheme="minorEastAsia"/>
           <w:b/>
+          <w:sz w:val="32"/>
+          <w:u w:val="single"/>
+        </w:rPr>
+      </w:pPr>
+      <w:r>
+        <w:rPr>
+          <w:rFonts w:eastAsiaTheme="minorEastAsia"/>
+          <w:b/>
+          <w:sz w:val="32"/>
+          <w:u w:val="single"/>
+        </w:rPr>
+        <w:t>Question 2 on next page</w:t>
+      </w:r>
+    </w:p>
+    <w:p>
+      <w:pPr>
+        <w:rPr>
+          <w:rFonts w:eastAsiaTheme="minorEastAsia"/>
+        </w:rPr>
+      </w:pPr>
+    </w:p>
+    <w:p>
+      <w:pPr>
+        <w:rPr>
+          <w:rFonts w:eastAsiaTheme="minorEastAsia"/>
+        </w:rPr>
+      </w:pPr>
+    </w:p>
+    <w:p>
+      <w:pPr>
+        <w:rPr>
+          <w:rFonts w:eastAsiaTheme="minorEastAsia"/>
+          <w:b/>
           <w:sz w:val="28"/>
           <w:u w:val="single"/>
         </w:rPr>
       </w:pPr>
-      <w:r>
+      <w:bookmarkStart w:id="0" w:name="_GoBack"/>
+      <w:bookmarkEnd w:id="0"/>
+    </w:p>
+    <w:p>
+      <w:pPr>
         <w:rPr>
           <w:rFonts w:eastAsiaTheme="minorEastAsia"/>
           <w:b/>
           <w:sz w:val="28"/>
           <w:u w:val="single"/>
         </w:rPr>
+      </w:pPr>
+      <w:r>
+        <w:rPr>
+          <w:rFonts w:eastAsiaTheme="minorEastAsia"/>
+          <w:b/>
+          <w:sz w:val="28"/>
+          <w:u w:val="single"/>
+        </w:rPr>
         <w:lastRenderedPageBreak/>
-        <w:t>Question 2:</w:t>
+        <w:t>Question 2</w:t>
+      </w:r>
+      <w:r>
+        <w:rPr>
+          <w:rFonts w:eastAsiaTheme="minorEastAsia"/>
+          <w:b/>
+          <w:sz w:val="28"/>
+          <w:u w:val="single"/>
+        </w:rPr>
+        <w:t xml:space="preserve"> (6 different models used for each </w:t>
+      </w:r>
+      <w:r>
+        <w:rPr>
+          <w:rFonts w:eastAsiaTheme="minorEastAsia"/>
+          <w:b/>
+          <w:sz w:val="28"/>
+          <w:u w:val="single"/>
+        </w:rPr>
+        <w:t>item</w:t>
+      </w:r>
+      <w:r>
+        <w:rPr>
+          <w:rFonts w:eastAsiaTheme="minorEastAsia"/>
+          <w:b/>
+          <w:sz w:val="28"/>
+          <w:u w:val="single"/>
+        </w:rPr>
+        <w:t>)</w:t>
+      </w:r>
+      <w:r>
+        <w:rPr>
+          <w:rFonts w:eastAsiaTheme="minorEastAsia"/>
+          <w:b/>
+          <w:sz w:val="28"/>
+          <w:u w:val="single"/>
+        </w:rPr>
+        <w:t>:</w:t>
       </w:r>
     </w:p>
     <w:p>
@@ -787,77 +757,77 @@
         <w:pStyle w:val="ListParagraph"/>
         <w:numPr>
           <w:ilvl w:val="0"/>
-          <w:numId w:val="1"/>
-        </w:numPr>
-        <w:spacing w:line="240" w:lineRule="auto"/>
-      </w:pPr>
-      <w:r>
-        <w:t>discount_hotdog: -7.1927</w:t>
-      </w:r>
-    </w:p>
-    <w:p>
-      <w:pPr>
-        <w:pStyle w:val="ListParagraph"/>
-        <w:numPr>
-          <w:ilvl w:val="0"/>
-          <w:numId w:val="1"/>
-        </w:numPr>
-        <w:spacing w:line="240" w:lineRule="auto"/>
-      </w:pPr>
-      <w:r>
-        <w:t>discount_souvcup: -25.8023</w:t>
-      </w:r>
-    </w:p>
-    <w:p>
-      <w:pPr>
-        <w:pStyle w:val="ListParagraph"/>
-        <w:numPr>
-          <w:ilvl w:val="0"/>
-          <w:numId w:val="1"/>
-        </w:numPr>
-        <w:spacing w:line="240" w:lineRule="auto"/>
-      </w:pPr>
-      <w:r>
-        <w:t>discount_btlwater: 0.9216</w:t>
-      </w:r>
-    </w:p>
-    <w:p>
-      <w:pPr>
-        <w:pStyle w:val="ListParagraph"/>
-        <w:numPr>
-          <w:ilvl w:val="0"/>
-          <w:numId w:val="1"/>
-        </w:numPr>
-        <w:spacing w:line="240" w:lineRule="auto"/>
-      </w:pPr>
-      <w:r>
-        <w:t>discount_peanuts: 59.5230</w:t>
-      </w:r>
-    </w:p>
-    <w:p>
-      <w:pPr>
-        <w:pStyle w:val="ListParagraph"/>
-        <w:numPr>
-          <w:ilvl w:val="0"/>
-          <w:numId w:val="1"/>
-        </w:numPr>
-        <w:spacing w:line="240" w:lineRule="auto"/>
-      </w:pPr>
-      <w:r>
-        <w:t>discount_pretzel: -13.1473</w:t>
-      </w:r>
-    </w:p>
-    <w:p>
-      <w:pPr>
-        <w:pStyle w:val="ListParagraph"/>
-        <w:numPr>
-          <w:ilvl w:val="0"/>
-          <w:numId w:val="1"/>
-        </w:numPr>
-        <w:spacing w:line="240" w:lineRule="auto"/>
-      </w:pPr>
-      <w:r>
-        <w:t>discount_popcorn: -4.5407</w:t>
+          <w:numId w:val="2"/>
+        </w:numPr>
+        <w:spacing w:line="240" w:lineRule="auto"/>
+      </w:pPr>
+      <w:r>
+        <w:t>discount_hotdog: -1.46</w:t>
+      </w:r>
+    </w:p>
+    <w:p>
+      <w:pPr>
+        <w:pStyle w:val="ListParagraph"/>
+        <w:numPr>
+          <w:ilvl w:val="0"/>
+          <w:numId w:val="2"/>
+        </w:numPr>
+        <w:spacing w:line="240" w:lineRule="auto"/>
+      </w:pPr>
+      <w:r>
+        <w:t>discount_souvcup: -19.49</w:t>
+      </w:r>
+    </w:p>
+    <w:p>
+      <w:pPr>
+        <w:pStyle w:val="ListParagraph"/>
+        <w:numPr>
+          <w:ilvl w:val="0"/>
+          <w:numId w:val="2"/>
+        </w:numPr>
+        <w:spacing w:line="240" w:lineRule="auto"/>
+      </w:pPr>
+      <w:r>
+        <w:t>discount_btlwater: 17.94</w:t>
+      </w:r>
+    </w:p>
+    <w:p>
+      <w:pPr>
+        <w:pStyle w:val="ListParagraph"/>
+        <w:numPr>
+          <w:ilvl w:val="0"/>
+          <w:numId w:val="2"/>
+        </w:numPr>
+        <w:spacing w:line="240" w:lineRule="auto"/>
+      </w:pPr>
+      <w:r>
+        <w:t>discount_peanuts: 378.6</w:t>
+      </w:r>
+    </w:p>
+    <w:p>
+      <w:pPr>
+        <w:pStyle w:val="ListParagraph"/>
+        <w:numPr>
+          <w:ilvl w:val="0"/>
+          <w:numId w:val="2"/>
+        </w:numPr>
+        <w:spacing w:line="240" w:lineRule="auto"/>
+      </w:pPr>
+      <w:r>
+        <w:t>discount_pretzel: -2.77</w:t>
+      </w:r>
+    </w:p>
+    <w:p>
+      <w:pPr>
+        <w:pStyle w:val="ListParagraph"/>
+        <w:numPr>
+          <w:ilvl w:val="0"/>
+          <w:numId w:val="2"/>
+        </w:numPr>
+        <w:spacing w:line="240" w:lineRule="auto"/>
+      </w:pPr>
+      <w:r>
+        <w:t>discount_popcorn: 1.71</w:t>
       </w:r>
     </w:p>
     <w:p>
@@ -881,77 +851,77 @@
         <w:pStyle w:val="ListParagraph"/>
         <w:numPr>
           <w:ilvl w:val="0"/>
-          <w:numId w:val="1"/>
-        </w:numPr>
-        <w:spacing w:line="240" w:lineRule="auto"/>
-      </w:pPr>
-      <w:r>
-        <w:t>discount_souvcup: -13.8277</w:t>
-      </w:r>
-    </w:p>
-    <w:p>
-      <w:pPr>
-        <w:pStyle w:val="ListParagraph"/>
-        <w:numPr>
-          <w:ilvl w:val="0"/>
-          <w:numId w:val="1"/>
-        </w:numPr>
-        <w:spacing w:line="240" w:lineRule="auto"/>
-      </w:pPr>
-      <w:r>
-        <w:t>discount_btlwater: 269.1363</w:t>
-      </w:r>
-    </w:p>
-    <w:p>
-      <w:pPr>
-        <w:pStyle w:val="ListParagraph"/>
-        <w:numPr>
-          <w:ilvl w:val="0"/>
-          <w:numId w:val="1"/>
-        </w:numPr>
-        <w:spacing w:line="240" w:lineRule="auto"/>
-      </w:pPr>
-      <w:r>
-        <w:t>discount_peanuts: -62.6661</w:t>
-      </w:r>
-    </w:p>
-    <w:p>
-      <w:pPr>
-        <w:pStyle w:val="ListParagraph"/>
-        <w:numPr>
-          <w:ilvl w:val="0"/>
-          <w:numId w:val="1"/>
-        </w:numPr>
-        <w:spacing w:line="240" w:lineRule="auto"/>
-      </w:pPr>
-      <w:r>
-        <w:t>discount_nachos: -62.6661</w:t>
-      </w:r>
-    </w:p>
-    <w:p>
-      <w:pPr>
-        <w:pStyle w:val="ListParagraph"/>
-        <w:numPr>
-          <w:ilvl w:val="0"/>
-          <w:numId w:val="1"/>
-        </w:numPr>
-        <w:spacing w:line="240" w:lineRule="auto"/>
-      </w:pPr>
-      <w:r>
-        <w:t>discount_pretzel: -186.5145</w:t>
-      </w:r>
-    </w:p>
-    <w:p>
-      <w:pPr>
-        <w:pStyle w:val="ListParagraph"/>
-        <w:numPr>
-          <w:ilvl w:val="0"/>
-          <w:numId w:val="1"/>
-        </w:numPr>
-        <w:spacing w:line="240" w:lineRule="auto"/>
-      </w:pPr>
-      <w:r>
-        <w:t>discount_popcorn: -81.8694</w:t>
+          <w:numId w:val="2"/>
+        </w:numPr>
+        <w:spacing w:line="240" w:lineRule="auto"/>
+      </w:pPr>
+      <w:r>
+        <w:t>discount_hotdog: -32.91</w:t>
+      </w:r>
+    </w:p>
+    <w:p>
+      <w:pPr>
+        <w:pStyle w:val="ListParagraph"/>
+        <w:numPr>
+          <w:ilvl w:val="0"/>
+          <w:numId w:val="2"/>
+        </w:numPr>
+        <w:spacing w:line="240" w:lineRule="auto"/>
+      </w:pPr>
+      <w:r>
+        <w:t>discount_souvcup: 4.96</w:t>
+      </w:r>
+    </w:p>
+    <w:p>
+      <w:pPr>
+        <w:pStyle w:val="ListParagraph"/>
+        <w:numPr>
+          <w:ilvl w:val="0"/>
+          <w:numId w:val="2"/>
+        </w:numPr>
+        <w:spacing w:line="240" w:lineRule="auto"/>
+      </w:pPr>
+      <w:r>
+        <w:t>discount_btlwater: -29.4</w:t>
+      </w:r>
+    </w:p>
+    <w:p>
+      <w:pPr>
+        <w:pStyle w:val="ListParagraph"/>
+        <w:numPr>
+          <w:ilvl w:val="0"/>
+          <w:numId w:val="2"/>
+        </w:numPr>
+        <w:spacing w:line="240" w:lineRule="auto"/>
+      </w:pPr>
+      <w:r>
+        <w:t>discount_peanuts: -11.51</w:t>
+      </w:r>
+    </w:p>
+    <w:p>
+      <w:pPr>
+        <w:pStyle w:val="ListParagraph"/>
+        <w:numPr>
+          <w:ilvl w:val="0"/>
+          <w:numId w:val="2"/>
+        </w:numPr>
+        <w:spacing w:line="240" w:lineRule="auto"/>
+      </w:pPr>
+      <w:r>
+        <w:t>discount_nachos: -11.51</w:t>
+      </w:r>
+    </w:p>
+    <w:p>
+      <w:pPr>
+        <w:pStyle w:val="ListParagraph"/>
+        <w:numPr>
+          <w:ilvl w:val="0"/>
+          <w:numId w:val="2"/>
+        </w:numPr>
+        <w:spacing w:line="240" w:lineRule="auto"/>
+      </w:pPr>
+      <w:r>
+        <w:t>discount_pretzel: 10.08</w:t>
       </w:r>
     </w:p>
     <w:p>
@@ -975,77 +945,77 @@
         <w:pStyle w:val="ListParagraph"/>
         <w:numPr>
           <w:ilvl w:val="0"/>
-          <w:numId w:val="1"/>
-        </w:numPr>
-        <w:spacing w:line="240" w:lineRule="auto"/>
-      </w:pPr>
-      <w:r>
-        <w:t>discount_hotdog: -7.0672</w:t>
-      </w:r>
-    </w:p>
-    <w:p>
-      <w:pPr>
-        <w:pStyle w:val="ListParagraph"/>
-        <w:numPr>
-          <w:ilvl w:val="0"/>
-          <w:numId w:val="1"/>
-        </w:numPr>
-        <w:spacing w:line="240" w:lineRule="auto"/>
-      </w:pPr>
-      <w:r>
-        <w:t>discount_souvcup: -25.8737</w:t>
-      </w:r>
-    </w:p>
-    <w:p>
-      <w:pPr>
-        <w:pStyle w:val="ListParagraph"/>
-        <w:numPr>
-          <w:ilvl w:val="0"/>
-          <w:numId w:val="1"/>
-        </w:numPr>
-        <w:spacing w:line="240" w:lineRule="auto"/>
-      </w:pPr>
-      <w:r>
-        <w:t>discount_btlwater: -0.5449</w:t>
-      </w:r>
-    </w:p>
-    <w:p>
-      <w:pPr>
-        <w:pStyle w:val="ListParagraph"/>
-        <w:numPr>
-          <w:ilvl w:val="0"/>
-          <w:numId w:val="1"/>
-        </w:numPr>
-        <w:spacing w:line="240" w:lineRule="auto"/>
-      </w:pPr>
-      <w:r>
-        <w:t>discount_nachos: 45.1412</w:t>
-      </w:r>
-    </w:p>
-    <w:p>
-      <w:pPr>
-        <w:pStyle w:val="ListParagraph"/>
-        <w:numPr>
-          <w:ilvl w:val="0"/>
-          <w:numId w:val="1"/>
-        </w:numPr>
-        <w:spacing w:line="240" w:lineRule="auto"/>
-      </w:pPr>
-      <w:r>
-        <w:t>discount_pretzel: -8.5514</w:t>
-      </w:r>
-    </w:p>
-    <w:p>
-      <w:pPr>
-        <w:pStyle w:val="ListParagraph"/>
-        <w:numPr>
-          <w:ilvl w:val="0"/>
-          <w:numId w:val="1"/>
-        </w:numPr>
-        <w:spacing w:line="240" w:lineRule="auto"/>
-      </w:pPr>
-      <w:r>
-        <w:t>discount_popcorn: -10.8000</w:t>
+          <w:numId w:val="2"/>
+        </w:numPr>
+        <w:spacing w:line="240" w:lineRule="auto"/>
+      </w:pPr>
+      <w:r>
+        <w:t>discount_hotdog: -3.08</w:t>
+      </w:r>
+    </w:p>
+    <w:p>
+      <w:pPr>
+        <w:pStyle w:val="ListParagraph"/>
+        <w:numPr>
+          <w:ilvl w:val="0"/>
+          <w:numId w:val="2"/>
+        </w:numPr>
+        <w:spacing w:line="240" w:lineRule="auto"/>
+      </w:pPr>
+      <w:r>
+        <w:t>discount_souvcup: -22.57</w:t>
+      </w:r>
+    </w:p>
+    <w:p>
+      <w:pPr>
+        <w:pStyle w:val="ListParagraph"/>
+        <w:numPr>
+          <w:ilvl w:val="0"/>
+          <w:numId w:val="2"/>
+        </w:numPr>
+        <w:spacing w:line="240" w:lineRule="auto"/>
+      </w:pPr>
+      <w:r>
+        <w:t>discount_btlwater: 16.53</w:t>
+      </w:r>
+    </w:p>
+    <w:p>
+      <w:pPr>
+        <w:pStyle w:val="ListParagraph"/>
+        <w:numPr>
+          <w:ilvl w:val="0"/>
+          <w:numId w:val="2"/>
+        </w:numPr>
+        <w:spacing w:line="240" w:lineRule="auto"/>
+      </w:pPr>
+      <w:r>
+        <w:t>discount_nachos: 203.32</w:t>
+      </w:r>
+    </w:p>
+    <w:p>
+      <w:pPr>
+        <w:pStyle w:val="ListParagraph"/>
+        <w:numPr>
+          <w:ilvl w:val="0"/>
+          <w:numId w:val="2"/>
+        </w:numPr>
+        <w:spacing w:line="240" w:lineRule="auto"/>
+      </w:pPr>
+      <w:r>
+        <w:t>discount_pretzel: 1.71</w:t>
+      </w:r>
+    </w:p>
+    <w:p>
+      <w:pPr>
+        <w:pStyle w:val="ListParagraph"/>
+        <w:numPr>
+          <w:ilvl w:val="0"/>
+          <w:numId w:val="2"/>
+        </w:numPr>
+        <w:spacing w:line="240" w:lineRule="auto"/>
+      </w:pPr>
+      <w:r>
+        <w:t>discount_popcorn: -5.52</w:t>
       </w:r>
     </w:p>
     <w:p>
@@ -1069,77 +1039,77 @@
         <w:pStyle w:val="ListParagraph"/>
         <w:numPr>
           <w:ilvl w:val="0"/>
-          <w:numId w:val="1"/>
-        </w:numPr>
-        <w:spacing w:line="240" w:lineRule="auto"/>
-      </w:pPr>
-      <w:r>
-        <w:t>discount_hotdog: -160.3757</w:t>
-      </w:r>
-    </w:p>
-    <w:p>
-      <w:pPr>
-        <w:pStyle w:val="ListParagraph"/>
-        <w:numPr>
-          <w:ilvl w:val="0"/>
-          <w:numId w:val="1"/>
-        </w:numPr>
-        <w:spacing w:line="240" w:lineRule="auto"/>
-      </w:pPr>
-      <w:r>
-        <w:t>discount_souvcup: 135.2601</w:t>
-      </w:r>
-    </w:p>
-    <w:p>
-      <w:pPr>
-        <w:pStyle w:val="ListParagraph"/>
-        <w:numPr>
-          <w:ilvl w:val="0"/>
-          <w:numId w:val="1"/>
-        </w:numPr>
-        <w:spacing w:line="240" w:lineRule="auto"/>
-      </w:pPr>
-      <w:r>
-        <w:t>discount_btlwater: 99.5015</w:t>
-      </w:r>
-    </w:p>
-    <w:p>
-      <w:pPr>
-        <w:pStyle w:val="ListParagraph"/>
-        <w:numPr>
-          <w:ilvl w:val="0"/>
-          <w:numId w:val="1"/>
-        </w:numPr>
-        <w:spacing w:line="240" w:lineRule="auto"/>
-      </w:pPr>
-      <w:r>
-        <w:t>discount_peanuts: -39.9962</w:t>
-      </w:r>
-    </w:p>
-    <w:p>
-      <w:pPr>
-        <w:pStyle w:val="ListParagraph"/>
-        <w:numPr>
-          <w:ilvl w:val="0"/>
-          <w:numId w:val="1"/>
-        </w:numPr>
-        <w:spacing w:line="240" w:lineRule="auto"/>
-      </w:pPr>
-      <w:r>
-        <w:t>discount_nachos: -39.9962</w:t>
-      </w:r>
-    </w:p>
-    <w:p>
-      <w:pPr>
-        <w:pStyle w:val="ListParagraph"/>
-        <w:numPr>
-          <w:ilvl w:val="0"/>
-          <w:numId w:val="1"/>
-        </w:numPr>
-        <w:spacing w:line="240" w:lineRule="auto"/>
-      </w:pPr>
-      <w:r>
-        <w:t>discount_popcorn: -139.0904</w:t>
+          <w:numId w:val="2"/>
+        </w:numPr>
+        <w:spacing w:line="240" w:lineRule="auto"/>
+      </w:pPr>
+      <w:r>
+        <w:t>discount_hotdog: 65.59</w:t>
+      </w:r>
+    </w:p>
+    <w:p>
+      <w:pPr>
+        <w:pStyle w:val="ListParagraph"/>
+        <w:numPr>
+          <w:ilvl w:val="0"/>
+          <w:numId w:val="2"/>
+        </w:numPr>
+        <w:spacing w:line="240" w:lineRule="auto"/>
+      </w:pPr>
+      <w:r>
+        <w:t>discount_souvcup: 27.82</w:t>
+      </w:r>
+    </w:p>
+    <w:p>
+      <w:pPr>
+        <w:pStyle w:val="ListParagraph"/>
+        <w:numPr>
+          <w:ilvl w:val="0"/>
+          <w:numId w:val="2"/>
+        </w:numPr>
+        <w:spacing w:line="240" w:lineRule="auto"/>
+      </w:pPr>
+      <w:r>
+        <w:t>discount_btlwater: -40.54</w:t>
+      </w:r>
+    </w:p>
+    <w:p>
+      <w:pPr>
+        <w:pStyle w:val="ListParagraph"/>
+        <w:numPr>
+          <w:ilvl w:val="0"/>
+          <w:numId w:val="2"/>
+        </w:numPr>
+        <w:spacing w:line="240" w:lineRule="auto"/>
+      </w:pPr>
+      <w:r>
+        <w:t>discount_peanuts: 2.19</w:t>
+      </w:r>
+    </w:p>
+    <w:p>
+      <w:pPr>
+        <w:pStyle w:val="ListParagraph"/>
+        <w:numPr>
+          <w:ilvl w:val="0"/>
+          <w:numId w:val="2"/>
+        </w:numPr>
+        <w:spacing w:line="240" w:lineRule="auto"/>
+      </w:pPr>
+      <w:r>
+        <w:t>discount_nachos: 2.19</w:t>
+      </w:r>
+    </w:p>
+    <w:p>
+      <w:pPr>
+        <w:pStyle w:val="ListParagraph"/>
+        <w:numPr>
+          <w:ilvl w:val="0"/>
+          <w:numId w:val="2"/>
+        </w:numPr>
+        <w:spacing w:line="240" w:lineRule="auto"/>
+      </w:pPr>
+      <w:r>
+        <w:t>discount_popcorn: -99.44</w:t>
       </w:r>
     </w:p>
     <w:p>
@@ -1163,77 +1133,77 @@
         <w:pStyle w:val="ListParagraph"/>
         <w:numPr>
           <w:ilvl w:val="0"/>
-          <w:numId w:val="1"/>
-        </w:numPr>
-        <w:spacing w:line="240" w:lineRule="auto"/>
-      </w:pPr>
-      <w:r>
-        <w:t>discount_hotdog: 302.8205</w:t>
-      </w:r>
-    </w:p>
-    <w:p>
-      <w:pPr>
-        <w:pStyle w:val="ListParagraph"/>
-        <w:numPr>
-          <w:ilvl w:val="0"/>
-          <w:numId w:val="1"/>
-        </w:numPr>
-        <w:spacing w:line="240" w:lineRule="auto"/>
-      </w:pPr>
-      <w:r>
-        <w:t>discount_souvcup: -339.0334</w:t>
-      </w:r>
-    </w:p>
-    <w:p>
-      <w:pPr>
-        <w:pStyle w:val="ListParagraph"/>
-        <w:numPr>
-          <w:ilvl w:val="0"/>
-          <w:numId w:val="1"/>
-        </w:numPr>
-        <w:spacing w:line="240" w:lineRule="auto"/>
-      </w:pPr>
-      <w:r>
-        <w:t>discount_peanuts: -92.9051</w:t>
-      </w:r>
-    </w:p>
-    <w:p>
-      <w:pPr>
-        <w:pStyle w:val="ListParagraph"/>
-        <w:numPr>
-          <w:ilvl w:val="0"/>
-          <w:numId w:val="1"/>
-        </w:numPr>
-        <w:spacing w:line="240" w:lineRule="auto"/>
-      </w:pPr>
-      <w:r>
-        <w:t>discount_nachos: -92.9051</w:t>
-      </w:r>
-    </w:p>
-    <w:p>
-      <w:pPr>
-        <w:pStyle w:val="ListParagraph"/>
-        <w:numPr>
-          <w:ilvl w:val="0"/>
-          <w:numId w:val="1"/>
-        </w:numPr>
-        <w:spacing w:line="240" w:lineRule="auto"/>
-      </w:pPr>
-      <w:r>
-        <w:t>discount_pretzel: 113.6100</w:t>
-      </w:r>
-    </w:p>
-    <w:p>
-      <w:pPr>
-        <w:pStyle w:val="ListParagraph"/>
-        <w:numPr>
-          <w:ilvl w:val="0"/>
-          <w:numId w:val="1"/>
-        </w:numPr>
-        <w:spacing w:line="240" w:lineRule="auto"/>
-      </w:pPr>
-      <w:r>
-        <w:t>discount_popcorn: 0.8520</w:t>
+          <w:numId w:val="2"/>
+        </w:numPr>
+        <w:spacing w:line="240" w:lineRule="auto"/>
+      </w:pPr>
+      <w:r>
+        <w:t>discount_hotdog: -70.81</w:t>
+      </w:r>
+    </w:p>
+    <w:p>
+      <w:pPr>
+        <w:pStyle w:val="ListParagraph"/>
+        <w:numPr>
+          <w:ilvl w:val="0"/>
+          <w:numId w:val="2"/>
+        </w:numPr>
+        <w:spacing w:line="240" w:lineRule="auto"/>
+      </w:pPr>
+      <w:r>
+        <w:t>discount_souvcup: -70.88</w:t>
+      </w:r>
+    </w:p>
+    <w:p>
+      <w:pPr>
+        <w:pStyle w:val="ListParagraph"/>
+        <w:numPr>
+          <w:ilvl w:val="0"/>
+          <w:numId w:val="2"/>
+        </w:numPr>
+        <w:spacing w:line="240" w:lineRule="auto"/>
+      </w:pPr>
+      <w:r>
+        <w:t>discount_peanuts: -163.12</w:t>
+      </w:r>
+    </w:p>
+    <w:p>
+      <w:pPr>
+        <w:pStyle w:val="ListParagraph"/>
+        <w:numPr>
+          <w:ilvl w:val="0"/>
+          <w:numId w:val="2"/>
+        </w:numPr>
+        <w:spacing w:line="240" w:lineRule="auto"/>
+      </w:pPr>
+      <w:r>
+        <w:t>discount_nachos: -163.12</w:t>
+      </w:r>
+    </w:p>
+    <w:p>
+      <w:pPr>
+        <w:pStyle w:val="ListParagraph"/>
+        <w:numPr>
+          <w:ilvl w:val="0"/>
+          <w:numId w:val="2"/>
+        </w:numPr>
+        <w:spacing w:line="240" w:lineRule="auto"/>
+      </w:pPr>
+      <w:r>
+        <w:t>discount_pretzel: 100.6</w:t>
+      </w:r>
+    </w:p>
+    <w:p>
+      <w:pPr>
+        <w:pStyle w:val="ListParagraph"/>
+        <w:numPr>
+          <w:ilvl w:val="0"/>
+          <w:numId w:val="2"/>
+        </w:numPr>
+        <w:spacing w:line="240" w:lineRule="auto"/>
+      </w:pPr>
+      <w:r>
+        <w:t>discount_popcorn: -93.07</w:t>
       </w:r>
     </w:p>
     <w:p>
@@ -1257,77 +1227,77 @@
         <w:pStyle w:val="ListParagraph"/>
         <w:numPr>
           <w:ilvl w:val="0"/>
-          <w:numId w:val="1"/>
-        </w:numPr>
-        <w:spacing w:line="240" w:lineRule="auto"/>
-      </w:pPr>
-      <w:r>
-        <w:t>discount_hotdog: 48.4171</w:t>
-      </w:r>
-    </w:p>
-    <w:p>
-      <w:pPr>
-        <w:pStyle w:val="ListParagraph"/>
-        <w:numPr>
-          <w:ilvl w:val="0"/>
-          <w:numId w:val="1"/>
-        </w:numPr>
-        <w:spacing w:line="240" w:lineRule="auto"/>
-      </w:pPr>
-      <w:r>
-        <w:t>discount_btlwater: -112.4560</w:t>
-      </w:r>
-    </w:p>
-    <w:p>
-      <w:pPr>
-        <w:pStyle w:val="ListParagraph"/>
-        <w:numPr>
-          <w:ilvl w:val="0"/>
-          <w:numId w:val="1"/>
-        </w:numPr>
-        <w:spacing w:line="240" w:lineRule="auto"/>
-      </w:pPr>
-      <w:r>
-        <w:t>discount_peanuts: -32.7634</w:t>
-      </w:r>
-    </w:p>
-    <w:p>
-      <w:pPr>
-        <w:pStyle w:val="ListParagraph"/>
-        <w:numPr>
-          <w:ilvl w:val="0"/>
-          <w:numId w:val="1"/>
-        </w:numPr>
-        <w:spacing w:line="240" w:lineRule="auto"/>
-      </w:pPr>
-      <w:r>
-        <w:t>discount_nachos: -32.7634</w:t>
-      </w:r>
-    </w:p>
-    <w:p>
-      <w:pPr>
-        <w:pStyle w:val="ListParagraph"/>
-        <w:numPr>
-          <w:ilvl w:val="0"/>
-          <w:numId w:val="1"/>
-        </w:numPr>
-        <w:spacing w:line="240" w:lineRule="auto"/>
-      </w:pPr>
-      <w:r>
-        <w:t>discount_pretzel: 170.6187</w:t>
-      </w:r>
-    </w:p>
-    <w:p>
-      <w:pPr>
-        <w:pStyle w:val="ListParagraph"/>
-        <w:numPr>
-          <w:ilvl w:val="0"/>
-          <w:numId w:val="1"/>
-        </w:numPr>
-        <w:spacing w:line="240" w:lineRule="auto"/>
-      </w:pPr>
-      <w:r>
-        <w:t>discount_popcorn: 146.5222</w:t>
+          <w:numId w:val="2"/>
+        </w:numPr>
+        <w:spacing w:line="240" w:lineRule="auto"/>
+      </w:pPr>
+      <w:r>
+        <w:t>discount_hotdog: -85.6</w:t>
+      </w:r>
+    </w:p>
+    <w:p>
+      <w:pPr>
+        <w:pStyle w:val="ListParagraph"/>
+        <w:numPr>
+          <w:ilvl w:val="0"/>
+          <w:numId w:val="2"/>
+        </w:numPr>
+        <w:spacing w:line="240" w:lineRule="auto"/>
+      </w:pPr>
+      <w:r>
+        <w:t>discount_btlwater: 31.37</w:t>
+      </w:r>
+    </w:p>
+    <w:p>
+      <w:pPr>
+        <w:pStyle w:val="ListParagraph"/>
+        <w:numPr>
+          <w:ilvl w:val="0"/>
+          <w:numId w:val="2"/>
+        </w:numPr>
+        <w:spacing w:line="240" w:lineRule="auto"/>
+      </w:pPr>
+      <w:r>
+        <w:t>discount_peanuts: -144.86</w:t>
+      </w:r>
+    </w:p>
+    <w:p>
+      <w:pPr>
+        <w:pStyle w:val="ListParagraph"/>
+        <w:numPr>
+          <w:ilvl w:val="0"/>
+          <w:numId w:val="2"/>
+        </w:numPr>
+        <w:spacing w:line="240" w:lineRule="auto"/>
+      </w:pPr>
+      <w:r>
+        <w:t>discount_nachos: -144.86</w:t>
+      </w:r>
+    </w:p>
+    <w:p>
+      <w:pPr>
+        <w:pStyle w:val="ListParagraph"/>
+        <w:numPr>
+          <w:ilvl w:val="0"/>
+          <w:numId w:val="2"/>
+        </w:numPr>
+        <w:spacing w:line="240" w:lineRule="auto"/>
+      </w:pPr>
+      <w:r>
+        <w:t>discount_pretzel: 150.69</w:t>
+      </w:r>
+    </w:p>
+    <w:p>
+      <w:pPr>
+        <w:pStyle w:val="ListParagraph"/>
+        <w:numPr>
+          <w:ilvl w:val="0"/>
+          <w:numId w:val="2"/>
+        </w:numPr>
+        <w:spacing w:line="240" w:lineRule="auto"/>
+      </w:pPr>
+      <w:r>
+        <w:t>discount_popcorn: -12.39</w:t>
       </w:r>
     </w:p>
     <w:p>
@@ -1378,16 +1348,28 @@
         <w:t xml:space="preserve"> that putting </w:t>
       </w:r>
       <w:r>
-        <w:t>hotdogs</w:t>
-      </w:r>
-      <w:r>
-        <w:t xml:space="preserve"> on sale supposedly cause the </w:t>
-      </w:r>
-      <w:r>
-        <w:t>demand for bottles of water to increase on average by 302.82</w:t>
-      </w:r>
-      <w:r>
-        <w:t xml:space="preserve"> units</w:t>
+        <w:t xml:space="preserve">peanuts </w:t>
+      </w:r>
+      <w:r>
+        <w:t xml:space="preserve">on sale supposedly cause the </w:t>
+      </w:r>
+      <w:r>
+        <w:t xml:space="preserve">demand for </w:t>
+      </w:r>
+      <w:r>
+        <w:t>nachos</w:t>
+      </w:r>
+      <w:r>
+        <w:t xml:space="preserve"> to increase on average by </w:t>
+      </w:r>
+      <w:r>
+        <w:t>378.6</w:t>
+      </w:r>
+      <w:r>
+        <w:t xml:space="preserve"> </w:t>
+      </w:r>
+      <w:r>
+        <w:t>units</w:t>
       </w:r>
       <w:r>
         <w:t xml:space="preserve">. They can then use this information to </w:t>
@@ -1422,7 +1404,58 @@
         <w:spacing w:line="240" w:lineRule="auto"/>
       </w:pPr>
       <w:r>
-        <w:t>Moreover, the information obtained from the models can be used to identify items that are relatively insensitive to price changes. For instance, we find that popcorn has a low price elasticity, meaning that a small increase in price would not significantly affect its demand. This knowledge can enable the Bears to increase the price of popcorn, leading to higher revenue while experiencing only a slight reduction in demand.</w:t>
+        <w:t xml:space="preserve">Moreover, the information obtained from the models can be used to identify items that are relatively insensitive to price changes. For instance, we find that </w:t>
+      </w:r>
+      <w:r>
+        <w:t>p</w:t>
+      </w:r>
+      <w:r>
+        <w:t>retzel</w:t>
+      </w:r>
+      <w:r>
+        <w:t>s</w:t>
+      </w:r>
+      <w:r>
+        <w:t xml:space="preserve"> </w:t>
+      </w:r>
+      <w:r>
+        <w:t>have</w:t>
+      </w:r>
+      <w:r>
+        <w:t xml:space="preserve"> a </w:t>
+      </w:r>
+      <w:r>
+        <w:t xml:space="preserve">relatively </w:t>
+      </w:r>
+      <w:r>
+        <w:t>low price elasticity, meaning that a sm</w:t>
+      </w:r>
+      <w:r>
+        <w:t xml:space="preserve">all increase in price would not </w:t>
+      </w:r>
+      <w:r>
+        <w:t>affect its demand</w:t>
+      </w:r>
+      <w:r>
+        <w:t xml:space="preserve"> as much as other items</w:t>
+      </w:r>
+      <w:r>
+        <w:t xml:space="preserve">. This knowledge can enable the Bears to increase the price of </w:t>
+      </w:r>
+      <w:r>
+        <w:t>p</w:t>
+      </w:r>
+      <w:r>
+        <w:t>retzel</w:t>
+      </w:r>
+      <w:r>
+        <w:t>s</w:t>
+      </w:r>
+      <w:r>
+        <w:t>, leading to higher revenue while experiencing only a slight reduction in demand.</w:t>
+      </w:r>
+      <w:r>
+        <w:t xml:space="preserve"> On the other hand, we could combine information from questions 1 and 2 to find the best combinations of products to put on sale at once.</w:t>
       </w:r>
     </w:p>
     <w:p>
@@ -1513,12 +1546,7 @@
         <w:t>rove the</w:t>
       </w:r>
       <w:r>
-        <w:t xml:space="preserve"> quality of their data. One option is to collect data from multiple seasons, which would increase the amount of data available for </w:t>
-      </w:r>
-      <w:bookmarkStart w:id="0" w:name="_GoBack"/>
-      <w:bookmarkEnd w:id="0"/>
-      <w:r>
-        <w:t>analysis and improve the accuracy of the coefficients. Additionally, the Bears could improve the quality of their data by adding variables that control for possible confounds, such as total attendance of a game and weather conditions on the specific day. This would help to account for external factors that could affect demand for each item, and would lead to more reliable insights for the team to use in their decision-making processes.</w:t>
+        <w:t xml:space="preserve"> quality of their data. One option is to collect data from multiple seasons, which would increase the amount of data available for analysis and improve the accuracy of the coefficients. Additionally, the Bears could improve the quality of their data by adding variables that control for possible confounds, such as total attendance of a game and weather conditions on the specific day. This would help to account for external factors that could affect demand for each item, and would lead to more reliable insights for the team to use in their decision-making processes.</w:t>
       </w:r>
     </w:p>
     <w:sectPr>
@@ -1534,9 +1562,9 @@
 <file path=word/numbering.xml><?xml version="1.0" encoding="utf-8"?>
 <w:numbering xmlns:wpc="http://schemas.microsoft.com/office/word/2010/wordprocessingCanvas" xmlns:mc="http://schemas.openxmlformats.org/markup-compatibility/2006" xmlns:o="urn:schemas-microsoft-com:office:office" xmlns:r="http://schemas.openxmlformats.org/officeDocument/2006/relationships" xmlns:m="http://schemas.openxmlformats.org/officeDocument/2006/math" xmlns:v="urn:schemas-microsoft-com:vml" xmlns:wp14="http://schemas.microsoft.com/office/word/2010/wordprocessingDrawing" xmlns:wp="http://schemas.openxmlformats.org/drawingml/2006/wordprocessingDrawing" xmlns:w10="urn:schemas-microsoft-com:office:word" xmlns:w="http://schemas.openxmlformats.org/wordprocessingml/2006/main" xmlns:w14="http://schemas.microsoft.com/office/word/2010/wordml" xmlns:w15="http://schemas.microsoft.com/office/word/2012/wordml" xmlns:wpg="http://schemas.microsoft.com/office/word/2010/wordprocessingGroup" xmlns:wpi="http://schemas.microsoft.com/office/word/2010/wordprocessingInk" xmlns:wne="http://schemas.microsoft.com/office/word/2006/wordml" xmlns:wps="http://schemas.microsoft.com/office/word/2010/wordprocessingShape" mc:Ignorable="w14 w15 wp14">
   <w:abstractNum w:abstractNumId="0" w15:restartNumberingAfterBreak="0">
-    <w:nsid w:val="2DA83D2E"/>
+    <w:nsid w:val="12A321F8"/>
     <w:multiLevelType w:val="hybridMultilevel"/>
-    <w:tmpl w:val="8A9C050E"/>
+    <w:tmpl w:val="C4EAF0B2"/>
     <w:lvl w:ilvl="0" w:tplc="04090001">
       <w:start w:val="1"/>
       <w:numFmt w:val="bullet"/>
@@ -1646,7 +1674,123 @@
       </w:rPr>
     </w:lvl>
   </w:abstractNum>
+  <w:abstractNum w:abstractNumId="1" w15:restartNumberingAfterBreak="0">
+    <w:nsid w:val="2DA83D2E"/>
+    <w:multiLevelType w:val="hybridMultilevel"/>
+    <w:tmpl w:val="8A9C050E"/>
+    <w:lvl w:ilvl="0" w:tplc="04090001">
+      <w:start w:val="1"/>
+      <w:numFmt w:val="bullet"/>
+      <w:lvlText w:val=""/>
+      <w:lvlJc w:val="left"/>
+      <w:pPr>
+        <w:ind w:left="720" w:hanging="360"/>
+      </w:pPr>
+      <w:rPr>
+        <w:rFonts w:ascii="Symbol" w:hAnsi="Symbol" w:hint="default"/>
+      </w:rPr>
+    </w:lvl>
+    <w:lvl w:ilvl="1" w:tplc="04090003" w:tentative="1">
+      <w:start w:val="1"/>
+      <w:numFmt w:val="bullet"/>
+      <w:lvlText w:val="o"/>
+      <w:lvlJc w:val="left"/>
+      <w:pPr>
+        <w:ind w:left="1440" w:hanging="360"/>
+      </w:pPr>
+      <w:rPr>
+        <w:rFonts w:ascii="Courier New" w:hAnsi="Courier New" w:cs="Courier New" w:hint="default"/>
+      </w:rPr>
+    </w:lvl>
+    <w:lvl w:ilvl="2" w:tplc="04090005" w:tentative="1">
+      <w:start w:val="1"/>
+      <w:numFmt w:val="bullet"/>
+      <w:lvlText w:val=""/>
+      <w:lvlJc w:val="left"/>
+      <w:pPr>
+        <w:ind w:left="2160" w:hanging="360"/>
+      </w:pPr>
+      <w:rPr>
+        <w:rFonts w:ascii="Wingdings" w:hAnsi="Wingdings" w:hint="default"/>
+      </w:rPr>
+    </w:lvl>
+    <w:lvl w:ilvl="3" w:tplc="04090001" w:tentative="1">
+      <w:start w:val="1"/>
+      <w:numFmt w:val="bullet"/>
+      <w:lvlText w:val=""/>
+      <w:lvlJc w:val="left"/>
+      <w:pPr>
+        <w:ind w:left="2880" w:hanging="360"/>
+      </w:pPr>
+      <w:rPr>
+        <w:rFonts w:ascii="Symbol" w:hAnsi="Symbol" w:hint="default"/>
+      </w:rPr>
+    </w:lvl>
+    <w:lvl w:ilvl="4" w:tplc="04090003" w:tentative="1">
+      <w:start w:val="1"/>
+      <w:numFmt w:val="bullet"/>
+      <w:lvlText w:val="o"/>
+      <w:lvlJc w:val="left"/>
+      <w:pPr>
+        <w:ind w:left="3600" w:hanging="360"/>
+      </w:pPr>
+      <w:rPr>
+        <w:rFonts w:ascii="Courier New" w:hAnsi="Courier New" w:cs="Courier New" w:hint="default"/>
+      </w:rPr>
+    </w:lvl>
+    <w:lvl w:ilvl="5" w:tplc="04090005" w:tentative="1">
+      <w:start w:val="1"/>
+      <w:numFmt w:val="bullet"/>
+      <w:lvlText w:val=""/>
+      <w:lvlJc w:val="left"/>
+      <w:pPr>
+        <w:ind w:left="4320" w:hanging="360"/>
+      </w:pPr>
+      <w:rPr>
+        <w:rFonts w:ascii="Wingdings" w:hAnsi="Wingdings" w:hint="default"/>
+      </w:rPr>
+    </w:lvl>
+    <w:lvl w:ilvl="6" w:tplc="04090001" w:tentative="1">
+      <w:start w:val="1"/>
+      <w:numFmt w:val="bullet"/>
+      <w:lvlText w:val=""/>
+      <w:lvlJc w:val="left"/>
+      <w:pPr>
+        <w:ind w:left="5040" w:hanging="360"/>
+      </w:pPr>
+      <w:rPr>
+        <w:rFonts w:ascii="Symbol" w:hAnsi="Symbol" w:hint="default"/>
+      </w:rPr>
+    </w:lvl>
+    <w:lvl w:ilvl="7" w:tplc="04090003" w:tentative="1">
+      <w:start w:val="1"/>
+      <w:numFmt w:val="bullet"/>
+      <w:lvlText w:val="o"/>
+      <w:lvlJc w:val="left"/>
+      <w:pPr>
+        <w:ind w:left="5760" w:hanging="360"/>
+      </w:pPr>
+      <w:rPr>
+        <w:rFonts w:ascii="Courier New" w:hAnsi="Courier New" w:cs="Courier New" w:hint="default"/>
+      </w:rPr>
+    </w:lvl>
+    <w:lvl w:ilvl="8" w:tplc="04090005" w:tentative="1">
+      <w:start w:val="1"/>
+      <w:numFmt w:val="bullet"/>
+      <w:lvlText w:val=""/>
+      <w:lvlJc w:val="left"/>
+      <w:pPr>
+        <w:ind w:left="6480" w:hanging="360"/>
+      </w:pPr>
+      <w:rPr>
+        <w:rFonts w:ascii="Wingdings" w:hAnsi="Wingdings" w:hint="default"/>
+      </w:rPr>
+    </w:lvl>
+  </w:abstractNum>
   <w:num w:numId="1">
+    <w:abstractNumId w:val="1"/>
+  </w:num>
+  <w:num w:numId="2">
     <w:abstractNumId w:val="0"/>
   </w:num>
 </w:numbering>

</xml_diff>